<commit_message>
updated FAQ and Readme
</commit_message>
<xml_diff>
--- a/03_analysis_design/SMACK Tutorial and Setup Findings.docx
+++ b/03_analysis_design/SMACK Tutorial and Setup Findings.docx
@@ -1833,8 +1833,6 @@
         </w:rPr>
         <w:t>i-365178f6</w:t>
       </w:r>
-      <w:bookmarkStart w:id="0" w:name="_GoBack"/>
-      <w:bookmarkEnd w:id="0"/>
     </w:p>
     <w:p>
       <w:pPr>
@@ -3287,29 +3285,16 @@
     </w:p>
     <w:p>
       <w:pPr>
-        <w:pStyle w:val="Heading2"/>
-        <w:rPr>
-          <w:lang w:val="en-US"/>
-        </w:rPr>
-      </w:pPr>
-      <w:r>
-        <w:rPr>
-          <w:lang w:val="en-US"/>
-        </w:rPr>
-        <w:t>Circular depencies between security groups</w:t>
-      </w:r>
-    </w:p>
-    <w:p>
-      <w:pPr>
-        <w:rPr>
-          <w:lang w:val="en-US"/>
-        </w:rPr>
-      </w:pPr>
-      <w:r>
-        <w:rPr>
-          <w:lang w:val="en-US"/>
-        </w:rPr>
-        <w:t>… make it pretty hard to delete them.</w:t>
+        <w:pStyle w:val="Heading3"/>
+        <w:rPr>
+          <w:lang w:val="en-US"/>
+        </w:rPr>
+      </w:pPr>
+      <w:r>
+        <w:rPr>
+          <w:lang w:val="en-US"/>
+        </w:rPr>
+        <w:t>Answer from Chat:</w:t>
       </w:r>
     </w:p>
     <w:p>
@@ -3324,10 +3309,10 @@
           <w:lang w:eastAsia="de-CH"/>
         </w:rPr>
         <w:drawing>
-          <wp:inline distT="0" distB="0" distL="0" distR="0" wp14:anchorId="140BB6BF" wp14:editId="056F4557">
-            <wp:extent cx="5760720" cy="2829560"/>
-            <wp:effectExtent l="0" t="0" r="0" b="8890"/>
-            <wp:docPr id="37" name="Picture 37"/>
+          <wp:inline distT="0" distB="0" distL="0" distR="0" wp14:anchorId="5A8BE4CB" wp14:editId="4304D841">
+            <wp:extent cx="3343275" cy="5553075"/>
+            <wp:effectExtent l="0" t="0" r="9525" b="9525"/>
+            <wp:docPr id="73" name="Picture 73"/>
             <wp:cNvGraphicFramePr>
               <a:graphicFrameLocks xmlns:a="http://schemas.openxmlformats.org/drawingml/2006/main" noChangeAspect="1"/>
             </wp:cNvGraphicFramePr>
@@ -3347,7 +3332,7 @@
                   <pic:spPr>
                     <a:xfrm>
                       <a:off x="0" y="0"/>
-                      <a:ext cx="5760720" cy="2829560"/>
+                      <a:ext cx="3343275" cy="5553075"/>
                     </a:xfrm>
                     <a:prstGeom prst="rect">
                       <a:avLst/>
@@ -3369,15 +3354,55 @@
     </w:p>
     <w:p>
       <w:pPr>
-        <w:rPr>
-          <w:lang w:val="en-US"/>
-        </w:rPr>
-      </w:pPr>
-      <w:r>
-        <w:rPr>
-          <w:lang w:val="en-US"/>
-        </w:rPr>
-        <w:t>References:</w:t>
+        <w:pStyle w:val="Heading2"/>
+        <w:rPr>
+          <w:lang w:val="en-US"/>
+        </w:rPr>
+      </w:pPr>
+      <w:r>
+        <w:rPr>
+          <w:lang w:val="en-US"/>
+        </w:rPr>
+        <w:t>Circular depen</w:t>
+      </w:r>
+      <w:r>
+        <w:rPr>
+          <w:lang w:val="en-US"/>
+        </w:rPr>
+        <w:t>den</w:t>
+      </w:r>
+      <w:r>
+        <w:rPr>
+          <w:lang w:val="en-US"/>
+        </w:rPr>
+        <w:t>cies between security groups</w:t>
+      </w:r>
+    </w:p>
+    <w:p>
+      <w:pPr>
+        <w:rPr>
+          <w:lang w:val="en-US"/>
+        </w:rPr>
+      </w:pPr>
+      <w:r>
+        <w:rPr>
+          <w:lang w:val="en-US"/>
+        </w:rPr>
+        <w:t>… make it pretty hard to delete them</w:t>
+      </w:r>
+      <w:r>
+        <w:rPr>
+          <w:lang w:val="en-US"/>
+        </w:rPr>
+        <w:t xml:space="preserve"> – at least by hand</w:t>
+      </w:r>
+      <w:bookmarkStart w:id="0" w:name="_GoBack"/>
+      <w:bookmarkEnd w:id="0"/>
+      <w:r>
+        <w:rPr>
+          <w:lang w:val="en-US"/>
+        </w:rPr>
+        <w:t>.</w:t>
       </w:r>
     </w:p>
     <w:p>
@@ -3391,11 +3416,12 @@
           <w:noProof/>
           <w:lang w:eastAsia="de-CH"/>
         </w:rPr>
+        <w:lastRenderedPageBreak/>
         <w:drawing>
-          <wp:inline distT="0" distB="0" distL="0" distR="0" wp14:anchorId="02BDDDCC" wp14:editId="34493286">
-            <wp:extent cx="5760720" cy="3343910"/>
+          <wp:inline distT="0" distB="0" distL="0" distR="0" wp14:anchorId="140BB6BF" wp14:editId="056F4557">
+            <wp:extent cx="5760720" cy="2829560"/>
             <wp:effectExtent l="0" t="0" r="0" b="8890"/>
-            <wp:docPr id="38" name="Picture 38"/>
+            <wp:docPr id="37" name="Picture 37"/>
             <wp:cNvGraphicFramePr>
               <a:graphicFrameLocks xmlns:a="http://schemas.openxmlformats.org/drawingml/2006/main" noChangeAspect="1"/>
             </wp:cNvGraphicFramePr>
@@ -3415,7 +3441,7 @@
                   <pic:spPr>
                     <a:xfrm>
                       <a:off x="0" y="0"/>
-                      <a:ext cx="5760720" cy="3343910"/>
+                      <a:ext cx="5760720" cy="2829560"/>
                     </a:xfrm>
                     <a:prstGeom prst="rect">
                       <a:avLst/>
@@ -3443,15 +3469,27 @@
       </w:pPr>
       <w:r>
         <w:rPr>
+          <w:lang w:val="en-US"/>
+        </w:rPr>
+        <w:t>References:</w:t>
+      </w:r>
+    </w:p>
+    <w:p>
+      <w:pPr>
+        <w:rPr>
+          <w:lang w:val="en-US"/>
+        </w:rPr>
+      </w:pPr>
+      <w:r>
+        <w:rPr>
           <w:noProof/>
           <w:lang w:eastAsia="de-CH"/>
         </w:rPr>
-        <w:lastRenderedPageBreak/>
         <w:drawing>
-          <wp:inline distT="0" distB="0" distL="0" distR="0" wp14:anchorId="3305ACC3" wp14:editId="1BB323EF">
-            <wp:extent cx="5760720" cy="3161665"/>
-            <wp:effectExtent l="0" t="0" r="0" b="635"/>
-            <wp:docPr id="39" name="Picture 39"/>
+          <wp:inline distT="0" distB="0" distL="0" distR="0" wp14:anchorId="02BDDDCC" wp14:editId="34493286">
+            <wp:extent cx="5760720" cy="3343910"/>
+            <wp:effectExtent l="0" t="0" r="0" b="8890"/>
+            <wp:docPr id="38" name="Picture 38"/>
             <wp:cNvGraphicFramePr>
               <a:graphicFrameLocks xmlns:a="http://schemas.openxmlformats.org/drawingml/2006/main" noChangeAspect="1"/>
             </wp:cNvGraphicFramePr>
@@ -3471,7 +3509,7 @@
                   <pic:spPr>
                     <a:xfrm>
                       <a:off x="0" y="0"/>
-                      <a:ext cx="5760720" cy="3161665"/>
+                      <a:ext cx="5760720" cy="3343910"/>
                     </a:xfrm>
                     <a:prstGeom prst="rect">
                       <a:avLst/>
@@ -3502,11 +3540,12 @@
           <w:noProof/>
           <w:lang w:eastAsia="de-CH"/>
         </w:rPr>
+        <w:lastRenderedPageBreak/>
         <w:drawing>
-          <wp:inline distT="0" distB="0" distL="0" distR="0" wp14:anchorId="3A7818B9" wp14:editId="25247CE3">
-            <wp:extent cx="5760720" cy="2691765"/>
-            <wp:effectExtent l="0" t="0" r="0" b="0"/>
-            <wp:docPr id="40" name="Picture 40"/>
+          <wp:inline distT="0" distB="0" distL="0" distR="0" wp14:anchorId="3305ACC3" wp14:editId="1BB323EF">
+            <wp:extent cx="5760720" cy="3161665"/>
+            <wp:effectExtent l="0" t="0" r="0" b="635"/>
+            <wp:docPr id="39" name="Picture 39"/>
             <wp:cNvGraphicFramePr>
               <a:graphicFrameLocks xmlns:a="http://schemas.openxmlformats.org/drawingml/2006/main" noChangeAspect="1"/>
             </wp:cNvGraphicFramePr>
@@ -3526,6 +3565,61 @@
                   <pic:spPr>
                     <a:xfrm>
                       <a:off x="0" y="0"/>
+                      <a:ext cx="5760720" cy="3161665"/>
+                    </a:xfrm>
+                    <a:prstGeom prst="rect">
+                      <a:avLst/>
+                    </a:prstGeom>
+                  </pic:spPr>
+                </pic:pic>
+              </a:graphicData>
+            </a:graphic>
+          </wp:inline>
+        </w:drawing>
+      </w:r>
+    </w:p>
+    <w:p>
+      <w:pPr>
+        <w:rPr>
+          <w:lang w:val="en-US"/>
+        </w:rPr>
+      </w:pPr>
+    </w:p>
+    <w:p>
+      <w:pPr>
+        <w:rPr>
+          <w:lang w:val="en-US"/>
+        </w:rPr>
+      </w:pPr>
+      <w:r>
+        <w:rPr>
+          <w:noProof/>
+          <w:lang w:eastAsia="de-CH"/>
+        </w:rPr>
+        <w:drawing>
+          <wp:inline distT="0" distB="0" distL="0" distR="0" wp14:anchorId="3A7818B9" wp14:editId="25247CE3">
+            <wp:extent cx="5760720" cy="2691765"/>
+            <wp:effectExtent l="0" t="0" r="0" b="0"/>
+            <wp:docPr id="40" name="Picture 40"/>
+            <wp:cNvGraphicFramePr>
+              <a:graphicFrameLocks xmlns:a="http://schemas.openxmlformats.org/drawingml/2006/main" noChangeAspect="1"/>
+            </wp:cNvGraphicFramePr>
+            <a:graphic xmlns:a="http://schemas.openxmlformats.org/drawingml/2006/main">
+              <a:graphicData uri="http://schemas.openxmlformats.org/drawingml/2006/picture">
+                <pic:pic xmlns:pic="http://schemas.openxmlformats.org/drawingml/2006/picture">
+                  <pic:nvPicPr>
+                    <pic:cNvPr id="1" name=""/>
+                    <pic:cNvPicPr/>
+                  </pic:nvPicPr>
+                  <pic:blipFill>
+                    <a:blip r:embed="rId50"/>
+                    <a:stretch>
+                      <a:fillRect/>
+                    </a:stretch>
+                  </pic:blipFill>
+                  <pic:spPr>
+                    <a:xfrm>
+                      <a:off x="0" y="0"/>
                       <a:ext cx="5760720" cy="2691765"/>
                     </a:xfrm>
                     <a:prstGeom prst="rect">
@@ -3567,7 +3661,7 @@
                     <pic:cNvPicPr/>
                   </pic:nvPicPr>
                   <pic:blipFill>
-                    <a:blip r:embed="rId50"/>
+                    <a:blip r:embed="rId51"/>
                     <a:stretch>
                       <a:fillRect/>
                     </a:stretch>
@@ -3814,14 +3908,12 @@
                         </w:rPr>
                         <w:br/>
                       </w:r>
-                      <w:proofErr w:type="spellStart"/>
                       <w:r>
                         <w:rPr>
                           <w:lang w:val="en-US"/>
                         </w:rPr>
                         <w:t>Loadbalancer</w:t>
                       </w:r>
-                      <w:proofErr w:type="spellEnd"/>
                     </w:p>
                   </w:txbxContent>
                 </v:textbox>
@@ -4672,7 +4764,7 @@
         </w:rPr>
         <w:t xml:space="preserve">Does this match the </w:t>
       </w:r>
-      <w:hyperlink r:id="rId51" w:history="1">
+      <w:hyperlink r:id="rId52" w:history="1">
         <w:r>
           <w:rPr>
             <w:rStyle w:val="Hyperlink"/>
@@ -4705,54 +4797,6 @@
             <wp:extent cx="4511513" cy="3253839"/>
             <wp:effectExtent l="0" t="0" r="3810" b="3810"/>
             <wp:docPr id="55" name="Picture 55"/>
-            <wp:cNvGraphicFramePr>
-              <a:graphicFrameLocks xmlns:a="http://schemas.openxmlformats.org/drawingml/2006/main" noChangeAspect="1"/>
-            </wp:cNvGraphicFramePr>
-            <a:graphic xmlns:a="http://schemas.openxmlformats.org/drawingml/2006/main">
-              <a:graphicData uri="http://schemas.openxmlformats.org/drawingml/2006/picture">
-                <pic:pic xmlns:pic="http://schemas.openxmlformats.org/drawingml/2006/picture">
-                  <pic:nvPicPr>
-                    <pic:cNvPr id="1" name=""/>
-                    <pic:cNvPicPr/>
-                  </pic:nvPicPr>
-                  <pic:blipFill>
-                    <a:blip r:embed="rId52"/>
-                    <a:stretch>
-                      <a:fillRect/>
-                    </a:stretch>
-                  </pic:blipFill>
-                  <pic:spPr>
-                    <a:xfrm>
-                      <a:off x="0" y="0"/>
-                      <a:ext cx="4521428" cy="3260990"/>
-                    </a:xfrm>
-                    <a:prstGeom prst="rect">
-                      <a:avLst/>
-                    </a:prstGeom>
-                  </pic:spPr>
-                </pic:pic>
-              </a:graphicData>
-            </a:graphic>
-          </wp:inline>
-        </w:drawing>
-      </w:r>
-    </w:p>
-    <w:p>
-      <w:pPr>
-        <w:rPr>
-          <w:lang w:val="en-US"/>
-        </w:rPr>
-      </w:pPr>
-      <w:r>
-        <w:rPr>
-          <w:noProof/>
-          <w:lang w:eastAsia="de-CH"/>
-        </w:rPr>
-        <w:drawing>
-          <wp:inline distT="0" distB="0" distL="0" distR="0" wp14:anchorId="155947AF" wp14:editId="41AEE864">
-            <wp:extent cx="4462962" cy="4185995"/>
-            <wp:effectExtent l="0" t="0" r="0" b="5080"/>
-            <wp:docPr id="56" name="Picture 56"/>
             <wp:cNvGraphicFramePr>
               <a:graphicFrameLocks xmlns:a="http://schemas.openxmlformats.org/drawingml/2006/main" noChangeAspect="1"/>
             </wp:cNvGraphicFramePr>
@@ -4772,6 +4816,54 @@
                   <pic:spPr>
                     <a:xfrm>
                       <a:off x="0" y="0"/>
+                      <a:ext cx="4521428" cy="3260990"/>
+                    </a:xfrm>
+                    <a:prstGeom prst="rect">
+                      <a:avLst/>
+                    </a:prstGeom>
+                  </pic:spPr>
+                </pic:pic>
+              </a:graphicData>
+            </a:graphic>
+          </wp:inline>
+        </w:drawing>
+      </w:r>
+    </w:p>
+    <w:p>
+      <w:pPr>
+        <w:rPr>
+          <w:lang w:val="en-US"/>
+        </w:rPr>
+      </w:pPr>
+      <w:r>
+        <w:rPr>
+          <w:noProof/>
+          <w:lang w:eastAsia="de-CH"/>
+        </w:rPr>
+        <w:drawing>
+          <wp:inline distT="0" distB="0" distL="0" distR="0" wp14:anchorId="155947AF" wp14:editId="41AEE864">
+            <wp:extent cx="4462962" cy="4185995"/>
+            <wp:effectExtent l="0" t="0" r="0" b="5080"/>
+            <wp:docPr id="56" name="Picture 56"/>
+            <wp:cNvGraphicFramePr>
+              <a:graphicFrameLocks xmlns:a="http://schemas.openxmlformats.org/drawingml/2006/main" noChangeAspect="1"/>
+            </wp:cNvGraphicFramePr>
+            <a:graphic xmlns:a="http://schemas.openxmlformats.org/drawingml/2006/main">
+              <a:graphicData uri="http://schemas.openxmlformats.org/drawingml/2006/picture">
+                <pic:pic xmlns:pic="http://schemas.openxmlformats.org/drawingml/2006/picture">
+                  <pic:nvPicPr>
+                    <pic:cNvPr id="1" name=""/>
+                    <pic:cNvPicPr/>
+                  </pic:nvPicPr>
+                  <pic:blipFill>
+                    <a:blip r:embed="rId54"/>
+                    <a:stretch>
+                      <a:fillRect/>
+                    </a:stretch>
+                  </pic:blipFill>
+                  <pic:spPr>
+                    <a:xfrm>
+                      <a:off x="0" y="0"/>
                       <a:ext cx="4473818" cy="4196178"/>
                     </a:xfrm>
                     <a:prstGeom prst="rect">
@@ -4801,83 +4893,58 @@
     </w:p>
     <w:p>
       <w:pPr>
-        <w:pStyle w:val="Heading1"/>
-        <w:rPr>
-          <w:lang w:val="en-US"/>
-        </w:rPr>
-      </w:pPr>
-      <w:r>
-        <w:rPr>
-          <w:lang w:val="en-US"/>
-        </w:rPr>
-        <w:t>Tutorial 1</w:t>
-      </w:r>
-    </w:p>
-    <w:p>
-      <w:pPr>
-        <w:rPr>
-          <w:lang w:val="en-US"/>
-        </w:rPr>
-      </w:pPr>
-      <w:hyperlink r:id="rId54" w:history="1">
-        <w:r>
-          <w:rPr>
-            <w:rStyle w:val="Hyperlink"/>
-            <w:lang w:val="en-US"/>
-          </w:rPr>
-          <w:t>https://docs.mesosphere.com/tutorials/deploywebapp/</w:t>
-        </w:r>
-      </w:hyperlink>
-      <w:r>
-        <w:rPr>
-          <w:lang w:val="en-US"/>
-        </w:rPr>
-        <w:t xml:space="preserve"> </w:t>
-      </w:r>
-    </w:p>
-    <w:p>
-      <w:pPr>
-        <w:rPr>
-          <w:lang w:val="en-US"/>
-        </w:rPr>
-      </w:pPr>
-      <w:r>
-        <w:rPr>
-          <w:lang w:val="en-US"/>
-        </w:rPr>
-        <w:t>Deploying a Sample Web App with DCOS</w:t>
-      </w:r>
-    </w:p>
-    <w:p>
-      <w:pPr>
-        <w:rPr>
-          <w:lang w:val="en-US"/>
-        </w:rPr>
-      </w:pPr>
-      <w:r>
-        <w:rPr>
-          <w:lang w:val="en-US"/>
-        </w:rPr>
-        <w:lastRenderedPageBreak/>
-        <w:t>Errors:</w:t>
-      </w:r>
-    </w:p>
-    <w:p>
-      <w:pPr>
-        <w:rPr>
-          <w:lang w:val="en-US"/>
-        </w:rPr>
-      </w:pPr>
+        <w:pStyle w:val="Heading2"/>
+        <w:rPr>
+          <w:lang w:val="en-US"/>
+        </w:rPr>
+      </w:pPr>
+      <w:r>
+        <w:rPr>
+          <w:lang w:val="en-US"/>
+        </w:rPr>
+        <w:t xml:space="preserve">What happens </w:t>
+      </w:r>
+      <w:r>
+        <w:rPr>
+          <w:lang w:val="en-US"/>
+        </w:rPr>
+        <w:t xml:space="preserve">(to Cassandra) </w:t>
+      </w:r>
+      <w:r>
+        <w:rPr>
+          <w:lang w:val="en-US"/>
+        </w:rPr>
+        <w:t>if only 1 slave exists?</w:t>
+      </w:r>
+    </w:p>
+    <w:p>
+      <w:pPr>
+        <w:rPr>
+          <w:lang w:val="en-US"/>
+        </w:rPr>
+      </w:pPr>
+      <w:r>
+        <w:rPr>
+          <w:lang w:val="en-US"/>
+        </w:rPr>
+        <w:t>Cassandra stays unhealthy (likely reason: wants to start 3 instances)</w:t>
+      </w:r>
+      <w:r>
+        <w:rPr>
+          <w:lang w:val="en-US"/>
+        </w:rPr>
+        <w:br/>
+      </w:r>
       <w:r>
         <w:rPr>
           <w:noProof/>
           <w:lang w:eastAsia="de-CH"/>
         </w:rPr>
         <w:drawing>
-          <wp:inline distT="0" distB="0" distL="0" distR="0" wp14:anchorId="6D64C2D3" wp14:editId="7D1EFF27">
-            <wp:extent cx="5760720" cy="961390"/>
+          <wp:inline distT="0" distB="0" distL="0" distR="0" wp14:anchorId="7F35922A" wp14:editId="1C14BD4F">
+            <wp:extent cx="5760720" cy="327660"/>
             <wp:effectExtent l="0" t="0" r="0" b="0"/>
-            <wp:docPr id="11" name="Picture 11"/>
+            <wp:docPr id="71" name="Picture 71"/>
             <wp:cNvGraphicFramePr>
               <a:graphicFrameLocks xmlns:a="http://schemas.openxmlformats.org/drawingml/2006/main" noChangeAspect="1"/>
             </wp:cNvGraphicFramePr>
@@ -4897,7 +4964,7 @@
                   <pic:spPr>
                     <a:xfrm>
                       <a:off x="0" y="0"/>
-                      <a:ext cx="5760720" cy="961390"/>
+                      <a:ext cx="5760720" cy="327660"/>
                     </a:xfrm>
                     <a:prstGeom prst="rect">
                       <a:avLst/>
@@ -4920,55 +4987,8 @@
         <w:rPr>
           <w:lang w:val="en-US"/>
         </w:rPr>
-        <w:t>But which?</w:t>
-      </w:r>
-    </w:p>
-    <w:p>
-      <w:pPr>
-        <w:rPr>
-          <w:lang w:val="en-US"/>
-        </w:rPr>
-      </w:pPr>
-      <w:r>
-        <w:rPr>
-          <w:noProof/>
-          <w:lang w:eastAsia="de-CH"/>
-        </w:rPr>
-        <w:drawing>
-          <wp:inline distT="0" distB="0" distL="0" distR="0" wp14:anchorId="536876EF" wp14:editId="7AD50732">
-            <wp:extent cx="5760720" cy="753745"/>
-            <wp:effectExtent l="0" t="0" r="0" b="8255"/>
-            <wp:docPr id="12" name="Picture 12"/>
-            <wp:cNvGraphicFramePr>
-              <a:graphicFrameLocks xmlns:a="http://schemas.openxmlformats.org/drawingml/2006/main" noChangeAspect="1"/>
-            </wp:cNvGraphicFramePr>
-            <a:graphic xmlns:a="http://schemas.openxmlformats.org/drawingml/2006/main">
-              <a:graphicData uri="http://schemas.openxmlformats.org/drawingml/2006/picture">
-                <pic:pic xmlns:pic="http://schemas.openxmlformats.org/drawingml/2006/picture">
-                  <pic:nvPicPr>
-                    <pic:cNvPr id="1" name=""/>
-                    <pic:cNvPicPr/>
-                  </pic:nvPicPr>
-                  <pic:blipFill>
-                    <a:blip r:embed="rId56"/>
-                    <a:stretch>
-                      <a:fillRect/>
-                    </a:stretch>
-                  </pic:blipFill>
-                  <pic:spPr>
-                    <a:xfrm>
-                      <a:off x="0" y="0"/>
-                      <a:ext cx="5760720" cy="753745"/>
-                    </a:xfrm>
-                    <a:prstGeom prst="rect">
-                      <a:avLst/>
-                    </a:prstGeom>
-                  </pic:spPr>
-                </pic:pic>
-              </a:graphicData>
-            </a:graphic>
-          </wp:inline>
-        </w:drawing>
+        <w:lastRenderedPageBreak/>
+        <w:t xml:space="preserve">Question: </w:t>
       </w:r>
     </w:p>
     <w:p>
@@ -4976,7 +4996,7 @@
         <w:pStyle w:val="ListParagraph"/>
         <w:numPr>
           <w:ilvl w:val="0"/>
-          <w:numId w:val="5"/>
+          <w:numId w:val="6"/>
         </w:numPr>
         <w:rPr>
           <w:lang w:val="en-US"/>
@@ -4986,26 +5006,110 @@
         <w:rPr>
           <w:lang w:val="en-US"/>
         </w:rPr>
-        <w:t>But seems to be installed somehow:</w:t>
+        <w:t>Is it possible to start with 1 Node in SlaveServerGroup and scale up?</w:t>
       </w:r>
     </w:p>
     <w:p>
       <w:pPr>
         <w:pStyle w:val="ListParagraph"/>
-        <w:rPr>
-          <w:lang w:val="en-US"/>
-        </w:rPr>
-      </w:pPr>
+        <w:numPr>
+          <w:ilvl w:val="0"/>
+          <w:numId w:val="6"/>
+        </w:numPr>
+        <w:rPr>
+          <w:lang w:val="en-US"/>
+        </w:rPr>
+      </w:pPr>
+      <w:r>
+        <w:rPr>
+          <w:lang w:val="en-US"/>
+        </w:rPr>
+        <w:t>OR do we have to start with several instances and scale down?</w:t>
+      </w:r>
+      <w:r>
+        <w:rPr>
+          <w:lang w:val="en-US"/>
+        </w:rPr>
+        <w:br/>
+      </w:r>
+      <w:r>
+        <w:rPr>
+          <w:lang w:val="en-US"/>
+        </w:rPr>
+        <w:sym w:font="Wingdings" w:char="F0E0"/>
+      </w:r>
+      <w:r>
+        <w:rPr>
+          <w:lang w:val="en-US"/>
+        </w:rPr>
+        <w:t xml:space="preserve"> What if we scale up again?</w:t>
+      </w:r>
+    </w:p>
+    <w:p>
+      <w:pPr>
+        <w:pStyle w:val="Heading3"/>
+        <w:rPr>
+          <w:lang w:val="en-US"/>
+        </w:rPr>
+      </w:pPr>
+      <w:r>
+        <w:rPr>
+          <w:lang w:val="en-US"/>
+        </w:rPr>
+        <w:t>Try Scale-UP from 1 to … nodes to make Cassandra healthy:</w:t>
+      </w:r>
+    </w:p>
+    <w:p>
+      <w:pPr>
+        <w:pStyle w:val="Heading4"/>
+        <w:rPr>
+          <w:lang w:val="en-US"/>
+        </w:rPr>
+      </w:pPr>
+      <w:r>
+        <w:rPr>
+          <w:lang w:val="en-US"/>
+        </w:rPr>
+        <w:t>Setup with 1 Slave instance:</w:t>
+      </w:r>
+    </w:p>
+    <w:p>
+      <w:pPr>
+        <w:rPr>
+          <w:lang w:val="en-US"/>
+        </w:rPr>
+      </w:pPr>
+      <w:hyperlink r:id="rId56" w:history="1">
+        <w:r>
+          <w:rPr>
+            <w:rStyle w:val="Hyperlink"/>
+            <w:lang w:val="en-US"/>
+          </w:rPr>
+          <w:t>https://console.aws.amazon.com/cloudformation/home</w:t>
+        </w:r>
+      </w:hyperlink>
+      <w:r>
+        <w:rPr>
+          <w:lang w:val="en-US"/>
+        </w:rPr>
+        <w:t xml:space="preserve"> :</w:t>
+      </w:r>
+      <w:r>
+        <w:rPr>
+          <w:lang w:val="en-US"/>
+        </w:rPr>
+        <w:br/>
+      </w:r>
       <w:r>
         <w:rPr>
           <w:noProof/>
           <w:lang w:eastAsia="de-CH"/>
         </w:rPr>
         <w:drawing>
-          <wp:inline distT="0" distB="0" distL="0" distR="0" wp14:anchorId="6996ADEA" wp14:editId="24B0DD5A">
-            <wp:extent cx="5760720" cy="860425"/>
-            <wp:effectExtent l="0" t="0" r="0" b="0"/>
-            <wp:docPr id="13" name="Picture 13"/>
+          <wp:inline distT="0" distB="0" distL="0" distR="0" wp14:anchorId="345637B6" wp14:editId="69C0ECBE">
+            <wp:extent cx="5760720" cy="4148455"/>
+            <wp:effectExtent l="0" t="0" r="0" b="4445"/>
+            <wp:docPr id="68" name="Picture 68"/>
             <wp:cNvGraphicFramePr>
               <a:graphicFrameLocks xmlns:a="http://schemas.openxmlformats.org/drawingml/2006/main" noChangeAspect="1"/>
             </wp:cNvGraphicFramePr>
@@ -5025,6 +5129,2378 @@
                   <pic:spPr>
                     <a:xfrm>
                       <a:off x="0" y="0"/>
+                      <a:ext cx="5760720" cy="4148455"/>
+                    </a:xfrm>
+                    <a:prstGeom prst="rect">
+                      <a:avLst/>
+                    </a:prstGeom>
+                  </pic:spPr>
+                </pic:pic>
+              </a:graphicData>
+            </a:graphic>
+          </wp:inline>
+        </w:drawing>
+      </w:r>
+    </w:p>
+    <w:p>
+      <w:pPr>
+        <w:rPr>
+          <w:lang w:val="en-US"/>
+        </w:rPr>
+      </w:pPr>
+      <w:r>
+        <w:rPr>
+          <w:lang w:val="en-US"/>
+        </w:rPr>
+        <w:br/>
+      </w:r>
+    </w:p>
+    <w:p>
+      <w:pPr>
+        <w:rPr>
+          <w:lang w:val="en-US"/>
+        </w:rPr>
+      </w:pPr>
+      <w:r>
+        <w:rPr>
+          <w:noProof/>
+          <w:lang w:eastAsia="de-CH"/>
+        </w:rPr>
+        <w:drawing>
+          <wp:inline distT="0" distB="0" distL="0" distR="0" wp14:anchorId="57EDF7DE" wp14:editId="1F88D7BF">
+            <wp:extent cx="5760720" cy="1503680"/>
+            <wp:effectExtent l="0" t="0" r="0" b="1270"/>
+            <wp:docPr id="65" name="Picture 65"/>
+            <wp:cNvGraphicFramePr>
+              <a:graphicFrameLocks xmlns:a="http://schemas.openxmlformats.org/drawingml/2006/main" noChangeAspect="1"/>
+            </wp:cNvGraphicFramePr>
+            <a:graphic xmlns:a="http://schemas.openxmlformats.org/drawingml/2006/main">
+              <a:graphicData uri="http://schemas.openxmlformats.org/drawingml/2006/picture">
+                <pic:pic xmlns:pic="http://schemas.openxmlformats.org/drawingml/2006/picture">
+                  <pic:nvPicPr>
+                    <pic:cNvPr id="1" name=""/>
+                    <pic:cNvPicPr/>
+                  </pic:nvPicPr>
+                  <pic:blipFill>
+                    <a:blip r:embed="rId58"/>
+                    <a:stretch>
+                      <a:fillRect/>
+                    </a:stretch>
+                  </pic:blipFill>
+                  <pic:spPr>
+                    <a:xfrm>
+                      <a:off x="0" y="0"/>
+                      <a:ext cx="5760720" cy="1503680"/>
+                    </a:xfrm>
+                    <a:prstGeom prst="rect">
+                      <a:avLst/>
+                    </a:prstGeom>
+                  </pic:spPr>
+                </pic:pic>
+              </a:graphicData>
+            </a:graphic>
+          </wp:inline>
+        </w:drawing>
+      </w:r>
+    </w:p>
+    <w:p>
+      <w:pPr>
+        <w:rPr>
+          <w:lang w:val="en-US"/>
+        </w:rPr>
+      </w:pPr>
+      <w:r>
+        <w:rPr>
+          <w:noProof/>
+          <w:lang w:eastAsia="de-CH"/>
+        </w:rPr>
+        <w:lastRenderedPageBreak/>
+        <w:drawing>
+          <wp:inline distT="0" distB="0" distL="0" distR="0" wp14:anchorId="19C6DABE" wp14:editId="556D57B6">
+            <wp:extent cx="5760720" cy="1503680"/>
+            <wp:effectExtent l="0" t="0" r="0" b="1270"/>
+            <wp:docPr id="66" name="Picture 66"/>
+            <wp:cNvGraphicFramePr>
+              <a:graphicFrameLocks xmlns:a="http://schemas.openxmlformats.org/drawingml/2006/main" noChangeAspect="1"/>
+            </wp:cNvGraphicFramePr>
+            <a:graphic xmlns:a="http://schemas.openxmlformats.org/drawingml/2006/main">
+              <a:graphicData uri="http://schemas.openxmlformats.org/drawingml/2006/picture">
+                <pic:pic xmlns:pic="http://schemas.openxmlformats.org/drawingml/2006/picture">
+                  <pic:nvPicPr>
+                    <pic:cNvPr id="1" name=""/>
+                    <pic:cNvPicPr/>
+                  </pic:nvPicPr>
+                  <pic:blipFill>
+                    <a:blip r:embed="rId59"/>
+                    <a:stretch>
+                      <a:fillRect/>
+                    </a:stretch>
+                  </pic:blipFill>
+                  <pic:spPr>
+                    <a:xfrm>
+                      <a:off x="0" y="0"/>
+                      <a:ext cx="5760720" cy="1503680"/>
+                    </a:xfrm>
+                    <a:prstGeom prst="rect">
+                      <a:avLst/>
+                    </a:prstGeom>
+                  </pic:spPr>
+                </pic:pic>
+              </a:graphicData>
+            </a:graphic>
+          </wp:inline>
+        </w:drawing>
+      </w:r>
+    </w:p>
+    <w:p>
+      <w:pPr>
+        <w:rPr>
+          <w:lang w:val="en-US"/>
+        </w:rPr>
+      </w:pPr>
+      <w:r>
+        <w:rPr>
+          <w:noProof/>
+          <w:lang w:eastAsia="de-CH"/>
+        </w:rPr>
+        <w:drawing>
+          <wp:inline distT="0" distB="0" distL="0" distR="0" wp14:anchorId="31BBAA0E" wp14:editId="56CFDE73">
+            <wp:extent cx="5760720" cy="1627505"/>
+            <wp:effectExtent l="0" t="0" r="0" b="0"/>
+            <wp:docPr id="67" name="Picture 67"/>
+            <wp:cNvGraphicFramePr>
+              <a:graphicFrameLocks xmlns:a="http://schemas.openxmlformats.org/drawingml/2006/main" noChangeAspect="1"/>
+            </wp:cNvGraphicFramePr>
+            <a:graphic xmlns:a="http://schemas.openxmlformats.org/drawingml/2006/main">
+              <a:graphicData uri="http://schemas.openxmlformats.org/drawingml/2006/picture">
+                <pic:pic xmlns:pic="http://schemas.openxmlformats.org/drawingml/2006/picture">
+                  <pic:nvPicPr>
+                    <pic:cNvPr id="1" name=""/>
+                    <pic:cNvPicPr/>
+                  </pic:nvPicPr>
+                  <pic:blipFill>
+                    <a:blip r:embed="rId60"/>
+                    <a:stretch>
+                      <a:fillRect/>
+                    </a:stretch>
+                  </pic:blipFill>
+                  <pic:spPr>
+                    <a:xfrm>
+                      <a:off x="0" y="0"/>
+                      <a:ext cx="5760720" cy="1627505"/>
+                    </a:xfrm>
+                    <a:prstGeom prst="rect">
+                      <a:avLst/>
+                    </a:prstGeom>
+                  </pic:spPr>
+                </pic:pic>
+              </a:graphicData>
+            </a:graphic>
+          </wp:inline>
+        </w:drawing>
+      </w:r>
+    </w:p>
+    <w:p>
+      <w:pPr>
+        <w:rPr>
+          <w:lang w:val="en-US"/>
+        </w:rPr>
+      </w:pPr>
+      <w:r>
+        <w:rPr>
+          <w:lang w:val="en-US"/>
+        </w:rPr>
+        <w:t>EC2 Instances:</w:t>
+      </w:r>
+    </w:p>
+    <w:p>
+      <w:pPr>
+        <w:pStyle w:val="ListParagraph"/>
+        <w:numPr>
+          <w:ilvl w:val="0"/>
+          <w:numId w:val="10"/>
+        </w:numPr>
+        <w:rPr>
+          <w:lang w:val="en-US"/>
+        </w:rPr>
+      </w:pPr>
+      <w:r>
+        <w:rPr>
+          <w:lang w:val="en-US"/>
+        </w:rPr>
+        <w:t xml:space="preserve">1 x </w:t>
+      </w:r>
+      <w:r>
+        <w:rPr>
+          <w:lang w:val="en-US"/>
+        </w:rPr>
+        <w:t>MasterServerGroup</w:t>
+      </w:r>
+    </w:p>
+    <w:p>
+      <w:pPr>
+        <w:pStyle w:val="ListParagraph"/>
+        <w:numPr>
+          <w:ilvl w:val="0"/>
+          <w:numId w:val="10"/>
+        </w:numPr>
+        <w:rPr>
+          <w:lang w:val="en-US"/>
+        </w:rPr>
+      </w:pPr>
+      <w:bookmarkStart w:id="1" w:name="_Hlk433724225"/>
+      <w:r>
+        <w:rPr>
+          <w:lang w:val="en-US"/>
+        </w:rPr>
+        <w:t xml:space="preserve">1 x </w:t>
+      </w:r>
+      <w:bookmarkStart w:id="2" w:name="_Hlk433724450"/>
+      <w:r>
+        <w:rPr>
+          <w:lang w:val="en-US"/>
+        </w:rPr>
+        <w:t>SlaveServerGroup</w:t>
+      </w:r>
+      <w:bookmarkEnd w:id="2"/>
+    </w:p>
+    <w:p>
+      <w:pPr>
+        <w:pStyle w:val="ListParagraph"/>
+        <w:numPr>
+          <w:ilvl w:val="0"/>
+          <w:numId w:val="10"/>
+        </w:numPr>
+        <w:rPr>
+          <w:lang w:val="en-US"/>
+        </w:rPr>
+      </w:pPr>
+      <w:r>
+        <w:rPr>
+          <w:lang w:val="en-US"/>
+        </w:rPr>
+        <w:t xml:space="preserve">1 x </w:t>
+      </w:r>
+      <w:r>
+        <w:rPr>
+          <w:lang w:val="en-US"/>
+        </w:rPr>
+        <w:t>PublicSlaveServerGroup</w:t>
+      </w:r>
+    </w:p>
+    <w:bookmarkEnd w:id="1"/>
+    <w:p>
+      <w:pPr>
+        <w:pStyle w:val="ListParagraph"/>
+        <w:numPr>
+          <w:ilvl w:val="0"/>
+          <w:numId w:val="10"/>
+        </w:numPr>
+        <w:rPr>
+          <w:lang w:val="en-US"/>
+        </w:rPr>
+      </w:pPr>
+      <w:r>
+        <w:rPr>
+          <w:lang w:val="en-US"/>
+        </w:rPr>
+        <w:t xml:space="preserve">1 x </w:t>
+      </w:r>
+      <w:r>
+        <w:rPr>
+          <w:lang w:val="en-US"/>
+        </w:rPr>
+        <w:t>NATInstance</w:t>
+      </w:r>
+    </w:p>
+    <w:p>
+      <w:pPr>
+        <w:rPr>
+          <w:lang w:val="en-US"/>
+        </w:rPr>
+      </w:pPr>
+      <w:r>
+        <w:rPr>
+          <w:lang w:val="en-US"/>
+        </w:rPr>
+        <w:t xml:space="preserve">Likely the 2 nodes shown in DCOS Dashboard are </w:t>
+      </w:r>
+      <w:r>
+        <w:rPr>
+          <w:lang w:val="en-US"/>
+        </w:rPr>
+        <w:t>1 x SlaveServerGroup</w:t>
+      </w:r>
+      <w:r>
+        <w:rPr>
+          <w:lang w:val="en-US"/>
+        </w:rPr>
+        <w:t xml:space="preserve"> + </w:t>
+      </w:r>
+      <w:r>
+        <w:rPr>
+          <w:lang w:val="en-US"/>
+        </w:rPr>
+        <w:t>1 x PublicSlaveServerGroup</w:t>
+      </w:r>
+    </w:p>
+    <w:p>
+      <w:pPr>
+        <w:rPr>
+          <w:lang w:val="en-US"/>
+        </w:rPr>
+      </w:pPr>
+    </w:p>
+    <w:p>
+      <w:pPr>
+        <w:pStyle w:val="Heading4"/>
+        <w:rPr>
+          <w:lang w:val="en-US"/>
+        </w:rPr>
+      </w:pPr>
+      <w:r>
+        <w:rPr>
+          <w:lang w:val="en-US"/>
+        </w:rPr>
+        <w:t xml:space="preserve">Upgrade to 2 </w:t>
+      </w:r>
+      <w:r>
+        <w:rPr>
+          <w:lang w:val="en-US"/>
+        </w:rPr>
+        <w:t>instance</w:t>
+      </w:r>
+      <w:r>
+        <w:rPr>
+          <w:lang w:val="en-US"/>
+        </w:rPr>
+        <w:t xml:space="preserve">s in </w:t>
+      </w:r>
+      <w:r>
+        <w:rPr>
+          <w:lang w:val="en-US"/>
+        </w:rPr>
+        <w:t>SlaveServerGroup</w:t>
+      </w:r>
+    </w:p>
+    <w:p>
+      <w:pPr>
+        <w:rPr>
+          <w:lang w:val="en-US"/>
+        </w:rPr>
+      </w:pPr>
+      <w:hyperlink r:id="rId61" w:history="1">
+        <w:r>
+          <w:rPr>
+            <w:rStyle w:val="Hyperlink"/>
+            <w:lang w:val="en-US"/>
+          </w:rPr>
+          <w:t>https://console.aws.amazon.com/cloudformation/home</w:t>
+        </w:r>
+      </w:hyperlink>
+      <w:r>
+        <w:rPr>
+          <w:lang w:val="en-US"/>
+        </w:rPr>
+        <w:t xml:space="preserve"> </w:t>
+      </w:r>
+    </w:p>
+    <w:p>
+      <w:pPr>
+        <w:rPr>
+          <w:lang w:val="en-US"/>
+        </w:rPr>
+      </w:pPr>
+      <w:r>
+        <w:rPr>
+          <w:noProof/>
+          <w:lang w:eastAsia="de-CH"/>
+        </w:rPr>
+        <w:lastRenderedPageBreak/>
+        <w:drawing>
+          <wp:inline distT="0" distB="0" distL="0" distR="0" wp14:anchorId="33826364" wp14:editId="6712445A">
+            <wp:extent cx="5760720" cy="4148455"/>
+            <wp:effectExtent l="0" t="0" r="0" b="4445"/>
+            <wp:docPr id="69" name="Picture 69"/>
+            <wp:cNvGraphicFramePr>
+              <a:graphicFrameLocks xmlns:a="http://schemas.openxmlformats.org/drawingml/2006/main" noChangeAspect="1"/>
+            </wp:cNvGraphicFramePr>
+            <a:graphic xmlns:a="http://schemas.openxmlformats.org/drawingml/2006/main">
+              <a:graphicData uri="http://schemas.openxmlformats.org/drawingml/2006/picture">
+                <pic:pic xmlns:pic="http://schemas.openxmlformats.org/drawingml/2006/picture">
+                  <pic:nvPicPr>
+                    <pic:cNvPr id="1" name=""/>
+                    <pic:cNvPicPr/>
+                  </pic:nvPicPr>
+                  <pic:blipFill>
+                    <a:blip r:embed="rId62"/>
+                    <a:stretch>
+                      <a:fillRect/>
+                    </a:stretch>
+                  </pic:blipFill>
+                  <pic:spPr>
+                    <a:xfrm>
+                      <a:off x="0" y="0"/>
+                      <a:ext cx="5760720" cy="4148455"/>
+                    </a:xfrm>
+                    <a:prstGeom prst="rect">
+                      <a:avLst/>
+                    </a:prstGeom>
+                  </pic:spPr>
+                </pic:pic>
+              </a:graphicData>
+            </a:graphic>
+          </wp:inline>
+        </w:drawing>
+      </w:r>
+      <w:r>
+        <w:rPr>
+          <w:lang w:val="en-US"/>
+        </w:rPr>
+        <w:br/>
+      </w:r>
+      <w:r>
+        <w:rPr>
+          <w:lang w:val="en-US"/>
+        </w:rPr>
+        <w:br/>
+      </w:r>
+      <w:r>
+        <w:rPr>
+          <w:noProof/>
+          <w:lang w:eastAsia="de-CH"/>
+        </w:rPr>
+        <w:drawing>
+          <wp:inline distT="0" distB="0" distL="0" distR="0" wp14:anchorId="79C77D71" wp14:editId="4C096D4A">
+            <wp:extent cx="5760720" cy="1243965"/>
+            <wp:effectExtent l="0" t="0" r="0" b="0"/>
+            <wp:docPr id="70" name="Picture 70"/>
+            <wp:cNvGraphicFramePr>
+              <a:graphicFrameLocks xmlns:a="http://schemas.openxmlformats.org/drawingml/2006/main" noChangeAspect="1"/>
+            </wp:cNvGraphicFramePr>
+            <a:graphic xmlns:a="http://schemas.openxmlformats.org/drawingml/2006/main">
+              <a:graphicData uri="http://schemas.openxmlformats.org/drawingml/2006/picture">
+                <pic:pic xmlns:pic="http://schemas.openxmlformats.org/drawingml/2006/picture">
+                  <pic:nvPicPr>
+                    <pic:cNvPr id="1" name=""/>
+                    <pic:cNvPicPr/>
+                  </pic:nvPicPr>
+                  <pic:blipFill>
+                    <a:blip r:embed="rId63"/>
+                    <a:stretch>
+                      <a:fillRect/>
+                    </a:stretch>
+                  </pic:blipFill>
+                  <pic:spPr>
+                    <a:xfrm>
+                      <a:off x="0" y="0"/>
+                      <a:ext cx="5760720" cy="1243965"/>
+                    </a:xfrm>
+                    <a:prstGeom prst="rect">
+                      <a:avLst/>
+                    </a:prstGeom>
+                  </pic:spPr>
+                </pic:pic>
+              </a:graphicData>
+            </a:graphic>
+          </wp:inline>
+        </w:drawing>
+      </w:r>
+      <w:r>
+        <w:rPr>
+          <w:lang w:val="en-US"/>
+        </w:rPr>
+        <w:br/>
+      </w:r>
+    </w:p>
+    <w:p>
+      <w:pPr>
+        <w:rPr>
+          <w:lang w:val="en-US"/>
+        </w:rPr>
+      </w:pPr>
+      <w:r>
+        <w:rPr>
+          <w:lang w:val="en-US"/>
+        </w:rPr>
+        <w:t>… wait 10 Minutes to see whether Cassandra becomes healthy …</w:t>
+      </w:r>
+    </w:p>
+    <w:p>
+      <w:pPr>
+        <w:rPr>
+          <w:lang w:val="en-US"/>
+        </w:rPr>
+      </w:pPr>
+    </w:p>
+    <w:p>
+      <w:pPr>
+        <w:rPr>
+          <w:lang w:val="en-US"/>
+        </w:rPr>
+      </w:pPr>
+      <w:r>
+        <w:rPr>
+          <w:lang w:val="en-US"/>
+        </w:rPr>
+        <w:t>DCOS Dashboard:</w:t>
+      </w:r>
+    </w:p>
+    <w:p>
+      <w:pPr>
+        <w:rPr>
+          <w:lang w:val="en-US"/>
+        </w:rPr>
+      </w:pPr>
+      <w:r>
+        <w:rPr>
+          <w:noProof/>
+          <w:lang w:eastAsia="de-CH"/>
+        </w:rPr>
+        <w:drawing>
+          <wp:inline distT="0" distB="0" distL="0" distR="0" wp14:anchorId="0350EB86" wp14:editId="248EADC9">
+            <wp:extent cx="5114925" cy="2105025"/>
+            <wp:effectExtent l="0" t="0" r="9525" b="9525"/>
+            <wp:docPr id="72" name="Picture 72"/>
+            <wp:cNvGraphicFramePr>
+              <a:graphicFrameLocks xmlns:a="http://schemas.openxmlformats.org/drawingml/2006/main" noChangeAspect="1"/>
+            </wp:cNvGraphicFramePr>
+            <a:graphic xmlns:a="http://schemas.openxmlformats.org/drawingml/2006/main">
+              <a:graphicData uri="http://schemas.openxmlformats.org/drawingml/2006/picture">
+                <pic:pic xmlns:pic="http://schemas.openxmlformats.org/drawingml/2006/picture">
+                  <pic:nvPicPr>
+                    <pic:cNvPr id="1" name=""/>
+                    <pic:cNvPicPr/>
+                  </pic:nvPicPr>
+                  <pic:blipFill>
+                    <a:blip r:embed="rId64"/>
+                    <a:stretch>
+                      <a:fillRect/>
+                    </a:stretch>
+                  </pic:blipFill>
+                  <pic:spPr>
+                    <a:xfrm>
+                      <a:off x="0" y="0"/>
+                      <a:ext cx="5114925" cy="2105025"/>
+                    </a:xfrm>
+                    <a:prstGeom prst="rect">
+                      <a:avLst/>
+                    </a:prstGeom>
+                  </pic:spPr>
+                </pic:pic>
+              </a:graphicData>
+            </a:graphic>
+          </wp:inline>
+        </w:drawing>
+      </w:r>
+      <w:r>
+        <w:rPr>
+          <w:lang w:val="en-US"/>
+        </w:rPr>
+        <w:br/>
+      </w:r>
+    </w:p>
+    <w:p>
+      <w:pPr>
+        <w:rPr>
+          <w:lang w:val="en-US"/>
+        </w:rPr>
+      </w:pPr>
+    </w:p>
+    <w:p>
+      <w:pPr>
+        <w:rPr>
+          <w:lang w:val="en-US"/>
+        </w:rPr>
+      </w:pPr>
+      <w:r>
+        <w:rPr>
+          <w:lang w:val="en-US"/>
+        </w:rPr>
+        <w:t>Cassandra still unhappy after 17 Minutes:</w:t>
+      </w:r>
+      <w:r>
+        <w:rPr>
+          <w:lang w:val="en-US"/>
+        </w:rPr>
+        <w:br/>
+      </w:r>
+      <w:r>
+        <w:rPr>
+          <w:noProof/>
+          <w:lang w:eastAsia="de-CH"/>
+        </w:rPr>
+        <w:drawing>
+          <wp:inline distT="0" distB="0" distL="0" distR="0" wp14:anchorId="17ED38F2" wp14:editId="02AE552A">
+            <wp:extent cx="5760720" cy="1541145"/>
+            <wp:effectExtent l="0" t="0" r="0" b="1905"/>
+            <wp:docPr id="74" name="Picture 74"/>
+            <wp:cNvGraphicFramePr>
+              <a:graphicFrameLocks xmlns:a="http://schemas.openxmlformats.org/drawingml/2006/main" noChangeAspect="1"/>
+            </wp:cNvGraphicFramePr>
+            <a:graphic xmlns:a="http://schemas.openxmlformats.org/drawingml/2006/main">
+              <a:graphicData uri="http://schemas.openxmlformats.org/drawingml/2006/picture">
+                <pic:pic xmlns:pic="http://schemas.openxmlformats.org/drawingml/2006/picture">
+                  <pic:nvPicPr>
+                    <pic:cNvPr id="1" name=""/>
+                    <pic:cNvPicPr/>
+                  </pic:nvPicPr>
+                  <pic:blipFill>
+                    <a:blip r:embed="rId65"/>
+                    <a:stretch>
+                      <a:fillRect/>
+                    </a:stretch>
+                  </pic:blipFill>
+                  <pic:spPr>
+                    <a:xfrm>
+                      <a:off x="0" y="0"/>
+                      <a:ext cx="5760720" cy="1541145"/>
+                    </a:xfrm>
+                    <a:prstGeom prst="rect">
+                      <a:avLst/>
+                    </a:prstGeom>
+                  </pic:spPr>
+                </pic:pic>
+              </a:graphicData>
+            </a:graphic>
+          </wp:inline>
+        </w:drawing>
+      </w:r>
+    </w:p>
+    <w:p>
+      <w:pPr>
+        <w:rPr>
+          <w:lang w:val="en-US"/>
+        </w:rPr>
+      </w:pPr>
+    </w:p>
+    <w:p>
+      <w:pPr>
+        <w:rPr>
+          <w:lang w:val="en-US"/>
+        </w:rPr>
+      </w:pPr>
+    </w:p>
+    <w:p>
+      <w:pPr>
+        <w:pStyle w:val="Heading4"/>
+        <w:rPr>
+          <w:lang w:val="en-US"/>
+        </w:rPr>
+      </w:pPr>
+      <w:bookmarkStart w:id="3" w:name="_Ref433727329"/>
+      <w:r>
+        <w:rPr>
+          <w:lang w:val="en-US"/>
+        </w:rPr>
+        <w:t xml:space="preserve">Upgrade to </w:t>
+      </w:r>
+      <w:r>
+        <w:rPr>
+          <w:lang w:val="en-US"/>
+        </w:rPr>
+        <w:t>3</w:t>
+      </w:r>
+      <w:r>
+        <w:rPr>
+          <w:lang w:val="en-US"/>
+        </w:rPr>
+        <w:t xml:space="preserve"> instances in </w:t>
+      </w:r>
+      <w:r>
+        <w:rPr>
+          <w:lang w:val="en-US"/>
+        </w:rPr>
+        <w:t>SlaveServerGroup</w:t>
+      </w:r>
+      <w:r>
+        <w:rPr>
+          <w:lang w:val="en-US"/>
+        </w:rPr>
+        <w:t xml:space="preserve"> </w:t>
+      </w:r>
+      <w:r>
+        <w:rPr>
+          <w:lang w:val="en-US"/>
+        </w:rPr>
+        <w:sym w:font="Wingdings" w:char="F0E0"/>
+      </w:r>
+      <w:r>
+        <w:rPr>
+          <w:lang w:val="en-US"/>
+        </w:rPr>
+        <w:t xml:space="preserve"> Cassandra healthy</w:t>
+      </w:r>
+      <w:bookmarkEnd w:id="3"/>
+    </w:p>
+    <w:p>
+      <w:pPr>
+        <w:rPr>
+          <w:lang w:val="en-US"/>
+        </w:rPr>
+      </w:pPr>
+      <w:hyperlink r:id="rId66" w:history="1">
+        <w:r>
+          <w:rPr>
+            <w:rStyle w:val="Hyperlink"/>
+            <w:lang w:val="en-US"/>
+          </w:rPr>
+          <w:t>https://console.aws.amazon.com/cloudformation/home</w:t>
+        </w:r>
+      </w:hyperlink>
+      <w:r>
+        <w:rPr>
+          <w:lang w:val="en-US"/>
+        </w:rPr>
+        <w:t xml:space="preserve"> </w:t>
+      </w:r>
+    </w:p>
+    <w:p>
+      <w:pPr>
+        <w:rPr>
+          <w:lang w:val="en-US"/>
+        </w:rPr>
+      </w:pPr>
+      <w:r>
+        <w:rPr>
+          <w:noProof/>
+          <w:lang w:eastAsia="de-CH"/>
+        </w:rPr>
+        <w:drawing>
+          <wp:inline distT="0" distB="0" distL="0" distR="0" wp14:anchorId="626E8527" wp14:editId="269F1848">
+            <wp:extent cx="5760720" cy="4144010"/>
+            <wp:effectExtent l="0" t="0" r="0" b="8890"/>
+            <wp:docPr id="77" name="Picture 77"/>
+            <wp:cNvGraphicFramePr>
+              <a:graphicFrameLocks xmlns:a="http://schemas.openxmlformats.org/drawingml/2006/main" noChangeAspect="1"/>
+            </wp:cNvGraphicFramePr>
+            <a:graphic xmlns:a="http://schemas.openxmlformats.org/drawingml/2006/main">
+              <a:graphicData uri="http://schemas.openxmlformats.org/drawingml/2006/picture">
+                <pic:pic xmlns:pic="http://schemas.openxmlformats.org/drawingml/2006/picture">
+                  <pic:nvPicPr>
+                    <pic:cNvPr id="1" name=""/>
+                    <pic:cNvPicPr/>
+                  </pic:nvPicPr>
+                  <pic:blipFill>
+                    <a:blip r:embed="rId67"/>
+                    <a:stretch>
+                      <a:fillRect/>
+                    </a:stretch>
+                  </pic:blipFill>
+                  <pic:spPr>
+                    <a:xfrm>
+                      <a:off x="0" y="0"/>
+                      <a:ext cx="5760720" cy="4144010"/>
+                    </a:xfrm>
+                    <a:prstGeom prst="rect">
+                      <a:avLst/>
+                    </a:prstGeom>
+                  </pic:spPr>
+                </pic:pic>
+              </a:graphicData>
+            </a:graphic>
+          </wp:inline>
+        </w:drawing>
+      </w:r>
+    </w:p>
+    <w:p>
+      <w:pPr>
+        <w:rPr>
+          <w:lang w:val="en-US"/>
+        </w:rPr>
+      </w:pPr>
+    </w:p>
+    <w:p>
+      <w:pPr>
+        <w:rPr>
+          <w:lang w:val="en-US"/>
+        </w:rPr>
+      </w:pPr>
+      <w:r>
+        <w:rPr>
+          <w:noProof/>
+          <w:lang w:eastAsia="de-CH"/>
+        </w:rPr>
+        <w:drawing>
+          <wp:inline distT="0" distB="0" distL="0" distR="0" wp14:anchorId="09CB00F9" wp14:editId="6E6BE47C">
+            <wp:extent cx="5760720" cy="1195705"/>
+            <wp:effectExtent l="0" t="0" r="0" b="4445"/>
+            <wp:docPr id="79" name="Picture 79"/>
+            <wp:cNvGraphicFramePr>
+              <a:graphicFrameLocks xmlns:a="http://schemas.openxmlformats.org/drawingml/2006/main" noChangeAspect="1"/>
+            </wp:cNvGraphicFramePr>
+            <a:graphic xmlns:a="http://schemas.openxmlformats.org/drawingml/2006/main">
+              <a:graphicData uri="http://schemas.openxmlformats.org/drawingml/2006/picture">
+                <pic:pic xmlns:pic="http://schemas.openxmlformats.org/drawingml/2006/picture">
+                  <pic:nvPicPr>
+                    <pic:cNvPr id="1" name=""/>
+                    <pic:cNvPicPr/>
+                  </pic:nvPicPr>
+                  <pic:blipFill>
+                    <a:blip r:embed="rId68"/>
+                    <a:stretch>
+                      <a:fillRect/>
+                    </a:stretch>
+                  </pic:blipFill>
+                  <pic:spPr>
+                    <a:xfrm>
+                      <a:off x="0" y="0"/>
+                      <a:ext cx="5760720" cy="1195705"/>
+                    </a:xfrm>
+                    <a:prstGeom prst="rect">
+                      <a:avLst/>
+                    </a:prstGeom>
+                  </pic:spPr>
+                </pic:pic>
+              </a:graphicData>
+            </a:graphic>
+          </wp:inline>
+        </w:drawing>
+      </w:r>
+    </w:p>
+    <w:p>
+      <w:pPr>
+        <w:rPr>
+          <w:lang w:val="en-US"/>
+        </w:rPr>
+      </w:pPr>
+    </w:p>
+    <w:p>
+      <w:pPr>
+        <w:rPr>
+          <w:lang w:val="en-US"/>
+        </w:rPr>
+      </w:pPr>
+      <w:r>
+        <w:rPr>
+          <w:lang w:val="en-US"/>
+        </w:rPr>
+        <w:t>Cassandra now healthy ;-)</w:t>
+      </w:r>
+    </w:p>
+    <w:p>
+      <w:pPr>
+        <w:rPr>
+          <w:lang w:val="en-US"/>
+        </w:rPr>
+      </w:pPr>
+      <w:r>
+        <w:rPr>
+          <w:noProof/>
+          <w:lang w:eastAsia="de-CH"/>
+        </w:rPr>
+        <w:drawing>
+          <wp:inline distT="0" distB="0" distL="0" distR="0" wp14:anchorId="2342FD8B" wp14:editId="029B54E4">
+            <wp:extent cx="5760720" cy="1541145"/>
+            <wp:effectExtent l="0" t="0" r="0" b="1905"/>
+            <wp:docPr id="75" name="Picture 75"/>
+            <wp:cNvGraphicFramePr>
+              <a:graphicFrameLocks xmlns:a="http://schemas.openxmlformats.org/drawingml/2006/main" noChangeAspect="1"/>
+            </wp:cNvGraphicFramePr>
+            <a:graphic xmlns:a="http://schemas.openxmlformats.org/drawingml/2006/main">
+              <a:graphicData uri="http://schemas.openxmlformats.org/drawingml/2006/picture">
+                <pic:pic xmlns:pic="http://schemas.openxmlformats.org/drawingml/2006/picture">
+                  <pic:nvPicPr>
+                    <pic:cNvPr id="1" name=""/>
+                    <pic:cNvPicPr/>
+                  </pic:nvPicPr>
+                  <pic:blipFill>
+                    <a:blip r:embed="rId69"/>
+                    <a:stretch>
+                      <a:fillRect/>
+                    </a:stretch>
+                  </pic:blipFill>
+                  <pic:spPr>
+                    <a:xfrm>
+                      <a:off x="0" y="0"/>
+                      <a:ext cx="5760720" cy="1541145"/>
+                    </a:xfrm>
+                    <a:prstGeom prst="rect">
+                      <a:avLst/>
+                    </a:prstGeom>
+                  </pic:spPr>
+                </pic:pic>
+              </a:graphicData>
+            </a:graphic>
+          </wp:inline>
+        </w:drawing>
+      </w:r>
+      <w:r>
+        <w:rPr>
+          <w:lang w:val="en-US"/>
+        </w:rPr>
+        <w:br/>
+      </w:r>
+    </w:p>
+    <w:p>
+      <w:pPr>
+        <w:rPr>
+          <w:lang w:val="en-US"/>
+        </w:rPr>
+      </w:pPr>
+      <w:r>
+        <w:rPr>
+          <w:noProof/>
+          <w:lang w:eastAsia="de-CH"/>
+        </w:rPr>
+        <w:drawing>
+          <wp:inline distT="0" distB="0" distL="0" distR="0" wp14:anchorId="55710C36" wp14:editId="0F92C75E">
+            <wp:extent cx="5760720" cy="1136650"/>
+            <wp:effectExtent l="0" t="0" r="0" b="6350"/>
+            <wp:docPr id="76" name="Picture 76"/>
+            <wp:cNvGraphicFramePr>
+              <a:graphicFrameLocks xmlns:a="http://schemas.openxmlformats.org/drawingml/2006/main" noChangeAspect="1"/>
+            </wp:cNvGraphicFramePr>
+            <a:graphic xmlns:a="http://schemas.openxmlformats.org/drawingml/2006/main">
+              <a:graphicData uri="http://schemas.openxmlformats.org/drawingml/2006/picture">
+                <pic:pic xmlns:pic="http://schemas.openxmlformats.org/drawingml/2006/picture">
+                  <pic:nvPicPr>
+                    <pic:cNvPr id="1" name=""/>
+                    <pic:cNvPicPr/>
+                  </pic:nvPicPr>
+                  <pic:blipFill>
+                    <a:blip r:embed="rId70"/>
+                    <a:stretch>
+                      <a:fillRect/>
+                    </a:stretch>
+                  </pic:blipFill>
+                  <pic:spPr>
+                    <a:xfrm>
+                      <a:off x="0" y="0"/>
+                      <a:ext cx="5760720" cy="1136650"/>
+                    </a:xfrm>
+                    <a:prstGeom prst="rect">
+                      <a:avLst/>
+                    </a:prstGeom>
+                  </pic:spPr>
+                </pic:pic>
+              </a:graphicData>
+            </a:graphic>
+          </wp:inline>
+        </w:drawing>
+      </w:r>
+    </w:p>
+    <w:p>
+      <w:pPr>
+        <w:rPr>
+          <w:lang w:val="en-US"/>
+        </w:rPr>
+      </w:pPr>
+      <w:r>
+        <w:rPr>
+          <w:noProof/>
+          <w:lang w:eastAsia="de-CH"/>
+        </w:rPr>
+        <w:drawing>
+          <wp:inline distT="0" distB="0" distL="0" distR="0" wp14:anchorId="33661B95" wp14:editId="6189FE40">
+            <wp:extent cx="5760720" cy="1823720"/>
+            <wp:effectExtent l="0" t="0" r="0" b="5080"/>
+            <wp:docPr id="80" name="Picture 80"/>
+            <wp:cNvGraphicFramePr>
+              <a:graphicFrameLocks xmlns:a="http://schemas.openxmlformats.org/drawingml/2006/main" noChangeAspect="1"/>
+            </wp:cNvGraphicFramePr>
+            <a:graphic xmlns:a="http://schemas.openxmlformats.org/drawingml/2006/main">
+              <a:graphicData uri="http://schemas.openxmlformats.org/drawingml/2006/picture">
+                <pic:pic xmlns:pic="http://schemas.openxmlformats.org/drawingml/2006/picture">
+                  <pic:nvPicPr>
+                    <pic:cNvPr id="1" name=""/>
+                    <pic:cNvPicPr/>
+                  </pic:nvPicPr>
+                  <pic:blipFill>
+                    <a:blip r:embed="rId71"/>
+                    <a:stretch>
+                      <a:fillRect/>
+                    </a:stretch>
+                  </pic:blipFill>
+                  <pic:spPr>
+                    <a:xfrm>
+                      <a:off x="0" y="0"/>
+                      <a:ext cx="5760720" cy="1823720"/>
+                    </a:xfrm>
+                    <a:prstGeom prst="rect">
+                      <a:avLst/>
+                    </a:prstGeom>
+                  </pic:spPr>
+                </pic:pic>
+              </a:graphicData>
+            </a:graphic>
+          </wp:inline>
+        </w:drawing>
+      </w:r>
+    </w:p>
+    <w:p>
+      <w:pPr>
+        <w:rPr>
+          <w:lang w:val="en-US"/>
+        </w:rPr>
+      </w:pPr>
+    </w:p>
+    <w:p>
+      <w:pPr>
+        <w:pStyle w:val="Heading4"/>
+        <w:rPr>
+          <w:lang w:val="en-US"/>
+        </w:rPr>
+      </w:pPr>
+      <w:r>
+        <w:rPr>
+          <w:lang w:val="en-US"/>
+        </w:rPr>
+        <w:t>Down</w:t>
+      </w:r>
+      <w:r>
+        <w:rPr>
+          <w:lang w:val="en-US"/>
+        </w:rPr>
+        <w:t xml:space="preserve">grade to 2 instances in </w:t>
+      </w:r>
+      <w:r>
+        <w:rPr>
+          <w:lang w:val="en-US"/>
+        </w:rPr>
+        <w:t>SlaveServerGroup</w:t>
+      </w:r>
+    </w:p>
+    <w:p>
+      <w:pPr>
+        <w:rPr>
+          <w:lang w:val="en-US"/>
+        </w:rPr>
+      </w:pPr>
+      <w:hyperlink r:id="rId72" w:history="1">
+        <w:r>
+          <w:rPr>
+            <w:rStyle w:val="Hyperlink"/>
+            <w:lang w:val="en-US"/>
+          </w:rPr>
+          <w:t>https://console.aws.amazon.com/cloudformation/home</w:t>
+        </w:r>
+      </w:hyperlink>
+      <w:r>
+        <w:rPr>
+          <w:lang w:val="en-US"/>
+        </w:rPr>
+        <w:t xml:space="preserve"> </w:t>
+      </w:r>
+    </w:p>
+    <w:p>
+      <w:pPr>
+        <w:rPr>
+          <w:lang w:val="en-US"/>
+        </w:rPr>
+      </w:pPr>
+      <w:r>
+        <w:rPr>
+          <w:noProof/>
+          <w:lang w:eastAsia="de-CH"/>
+        </w:rPr>
+        <w:lastRenderedPageBreak/>
+        <w:drawing>
+          <wp:inline distT="0" distB="0" distL="0" distR="0" wp14:anchorId="6FF03B38" wp14:editId="6E1CCD2D">
+            <wp:extent cx="5760720" cy="4148455"/>
+            <wp:effectExtent l="0" t="0" r="0" b="4445"/>
+            <wp:docPr id="78" name="Picture 78"/>
+            <wp:cNvGraphicFramePr>
+              <a:graphicFrameLocks xmlns:a="http://schemas.openxmlformats.org/drawingml/2006/main" noChangeAspect="1"/>
+            </wp:cNvGraphicFramePr>
+            <a:graphic xmlns:a="http://schemas.openxmlformats.org/drawingml/2006/main">
+              <a:graphicData uri="http://schemas.openxmlformats.org/drawingml/2006/picture">
+                <pic:pic xmlns:pic="http://schemas.openxmlformats.org/drawingml/2006/picture">
+                  <pic:nvPicPr>
+                    <pic:cNvPr id="1" name=""/>
+                    <pic:cNvPicPr/>
+                  </pic:nvPicPr>
+                  <pic:blipFill>
+                    <a:blip r:embed="rId62"/>
+                    <a:stretch>
+                      <a:fillRect/>
+                    </a:stretch>
+                  </pic:blipFill>
+                  <pic:spPr>
+                    <a:xfrm>
+                      <a:off x="0" y="0"/>
+                      <a:ext cx="5760720" cy="4148455"/>
+                    </a:xfrm>
+                    <a:prstGeom prst="rect">
+                      <a:avLst/>
+                    </a:prstGeom>
+                  </pic:spPr>
+                </pic:pic>
+              </a:graphicData>
+            </a:graphic>
+          </wp:inline>
+        </w:drawing>
+      </w:r>
+      <w:r>
+        <w:rPr>
+          <w:lang w:val="en-US"/>
+        </w:rPr>
+        <w:br/>
+      </w:r>
+      <w:r>
+        <w:rPr>
+          <w:lang w:val="en-US"/>
+        </w:rPr>
+        <w:br/>
+      </w:r>
+      <w:r>
+        <w:rPr>
+          <w:noProof/>
+          <w:lang w:eastAsia="de-CH"/>
+        </w:rPr>
+        <w:drawing>
+          <wp:inline distT="0" distB="0" distL="0" distR="0" wp14:anchorId="37ACF04F" wp14:editId="65343EC4">
+            <wp:extent cx="5760720" cy="1257300"/>
+            <wp:effectExtent l="0" t="0" r="0" b="0"/>
+            <wp:docPr id="81" name="Picture 81"/>
+            <wp:cNvGraphicFramePr>
+              <a:graphicFrameLocks xmlns:a="http://schemas.openxmlformats.org/drawingml/2006/main" noChangeAspect="1"/>
+            </wp:cNvGraphicFramePr>
+            <a:graphic xmlns:a="http://schemas.openxmlformats.org/drawingml/2006/main">
+              <a:graphicData uri="http://schemas.openxmlformats.org/drawingml/2006/picture">
+                <pic:pic xmlns:pic="http://schemas.openxmlformats.org/drawingml/2006/picture">
+                  <pic:nvPicPr>
+                    <pic:cNvPr id="1" name=""/>
+                    <pic:cNvPicPr/>
+                  </pic:nvPicPr>
+                  <pic:blipFill>
+                    <a:blip r:embed="rId73"/>
+                    <a:stretch>
+                      <a:fillRect/>
+                    </a:stretch>
+                  </pic:blipFill>
+                  <pic:spPr>
+                    <a:xfrm>
+                      <a:off x="0" y="0"/>
+                      <a:ext cx="5760720" cy="1257300"/>
+                    </a:xfrm>
+                    <a:prstGeom prst="rect">
+                      <a:avLst/>
+                    </a:prstGeom>
+                  </pic:spPr>
+                </pic:pic>
+              </a:graphicData>
+            </a:graphic>
+          </wp:inline>
+        </w:drawing>
+      </w:r>
+    </w:p>
+    <w:p>
+      <w:pPr>
+        <w:rPr>
+          <w:lang w:val="en-US"/>
+        </w:rPr>
+      </w:pPr>
+    </w:p>
+    <w:p>
+      <w:pPr>
+        <w:pStyle w:val="ListParagraph"/>
+        <w:numPr>
+          <w:ilvl w:val="0"/>
+          <w:numId w:val="7"/>
+        </w:numPr>
+        <w:rPr>
+          <w:lang w:val="en-US"/>
+        </w:rPr>
+      </w:pPr>
+      <w:r>
+        <w:rPr>
+          <w:lang w:val="en-US"/>
+        </w:rPr>
+        <w:t>Cassandra unhealthy again</w:t>
+      </w:r>
+    </w:p>
+    <w:p>
+      <w:pPr>
+        <w:pStyle w:val="ListParagraph"/>
+        <w:numPr>
+          <w:ilvl w:val="0"/>
+          <w:numId w:val="7"/>
+        </w:numPr>
+        <w:rPr>
+          <w:lang w:val="en-US"/>
+        </w:rPr>
+      </w:pPr>
+      <w:r>
+        <w:rPr>
+          <w:lang w:val="en-US"/>
+        </w:rPr>
+        <w:t xml:space="preserve">Cassandra needs at least 3 nodes in </w:t>
+      </w:r>
+      <w:r>
+        <w:rPr>
+          <w:lang w:val="en-US"/>
+        </w:rPr>
+        <w:t>SlaveServerGroup</w:t>
+      </w:r>
+      <w:r>
+        <w:rPr>
+          <w:lang w:val="en-US"/>
+        </w:rPr>
+        <w:t xml:space="preserve"> for reasonable operation</w:t>
+      </w:r>
+    </w:p>
+    <w:p>
+      <w:pPr>
+        <w:rPr>
+          <w:lang w:val="en-US"/>
+        </w:rPr>
+      </w:pPr>
+      <w:r>
+        <w:rPr>
+          <w:noProof/>
+          <w:lang w:eastAsia="de-CH"/>
+        </w:rPr>
+        <w:drawing>
+          <wp:inline distT="0" distB="0" distL="0" distR="0" wp14:anchorId="3E961EDD" wp14:editId="287C0BC7">
+            <wp:extent cx="5760720" cy="1597660"/>
+            <wp:effectExtent l="0" t="0" r="0" b="2540"/>
+            <wp:docPr id="82" name="Picture 82"/>
+            <wp:cNvGraphicFramePr>
+              <a:graphicFrameLocks xmlns:a="http://schemas.openxmlformats.org/drawingml/2006/main" noChangeAspect="1"/>
+            </wp:cNvGraphicFramePr>
+            <a:graphic xmlns:a="http://schemas.openxmlformats.org/drawingml/2006/main">
+              <a:graphicData uri="http://schemas.openxmlformats.org/drawingml/2006/picture">
+                <pic:pic xmlns:pic="http://schemas.openxmlformats.org/drawingml/2006/picture">
+                  <pic:nvPicPr>
+                    <pic:cNvPr id="1" name=""/>
+                    <pic:cNvPicPr/>
+                  </pic:nvPicPr>
+                  <pic:blipFill>
+                    <a:blip r:embed="rId74"/>
+                    <a:stretch>
+                      <a:fillRect/>
+                    </a:stretch>
+                  </pic:blipFill>
+                  <pic:spPr>
+                    <a:xfrm>
+                      <a:off x="0" y="0"/>
+                      <a:ext cx="5760720" cy="1597660"/>
+                    </a:xfrm>
+                    <a:prstGeom prst="rect">
+                      <a:avLst/>
+                    </a:prstGeom>
+                  </pic:spPr>
+                </pic:pic>
+              </a:graphicData>
+            </a:graphic>
+          </wp:inline>
+        </w:drawing>
+      </w:r>
+    </w:p>
+    <w:p>
+      <w:pPr>
+        <w:rPr>
+          <w:lang w:val="en-US"/>
+        </w:rPr>
+      </w:pPr>
+      <w:r>
+        <w:rPr>
+          <w:noProof/>
+          <w:lang w:eastAsia="de-CH"/>
+        </w:rPr>
+        <w:lastRenderedPageBreak/>
+        <w:drawing>
+          <wp:inline distT="0" distB="0" distL="0" distR="0" wp14:anchorId="59B76257" wp14:editId="0D94D3F4">
+            <wp:extent cx="5760720" cy="1421765"/>
+            <wp:effectExtent l="0" t="0" r="0" b="6985"/>
+            <wp:docPr id="83" name="Picture 83"/>
+            <wp:cNvGraphicFramePr>
+              <a:graphicFrameLocks xmlns:a="http://schemas.openxmlformats.org/drawingml/2006/main" noChangeAspect="1"/>
+            </wp:cNvGraphicFramePr>
+            <a:graphic xmlns:a="http://schemas.openxmlformats.org/drawingml/2006/main">
+              <a:graphicData uri="http://schemas.openxmlformats.org/drawingml/2006/picture">
+                <pic:pic xmlns:pic="http://schemas.openxmlformats.org/drawingml/2006/picture">
+                  <pic:nvPicPr>
+                    <pic:cNvPr id="1" name=""/>
+                    <pic:cNvPicPr/>
+                  </pic:nvPicPr>
+                  <pic:blipFill>
+                    <a:blip r:embed="rId75"/>
+                    <a:stretch>
+                      <a:fillRect/>
+                    </a:stretch>
+                  </pic:blipFill>
+                  <pic:spPr>
+                    <a:xfrm>
+                      <a:off x="0" y="0"/>
+                      <a:ext cx="5760720" cy="1421765"/>
+                    </a:xfrm>
+                    <a:prstGeom prst="rect">
+                      <a:avLst/>
+                    </a:prstGeom>
+                  </pic:spPr>
+                </pic:pic>
+              </a:graphicData>
+            </a:graphic>
+          </wp:inline>
+        </w:drawing>
+      </w:r>
+      <w:r>
+        <w:rPr>
+          <w:lang w:val="en-US"/>
+        </w:rPr>
+        <w:br/>
+      </w:r>
+    </w:p>
+    <w:p>
+      <w:pPr>
+        <w:rPr>
+          <w:lang w:val="en-US"/>
+        </w:rPr>
+      </w:pPr>
+      <w:r>
+        <w:rPr>
+          <w:noProof/>
+          <w:lang w:eastAsia="de-CH"/>
+        </w:rPr>
+        <w:drawing>
+          <wp:inline distT="0" distB="0" distL="0" distR="0" wp14:anchorId="2FF46A6C" wp14:editId="128F42DD">
+            <wp:extent cx="5760720" cy="1821815"/>
+            <wp:effectExtent l="0" t="0" r="0" b="6985"/>
+            <wp:docPr id="84" name="Picture 84"/>
+            <wp:cNvGraphicFramePr>
+              <a:graphicFrameLocks xmlns:a="http://schemas.openxmlformats.org/drawingml/2006/main" noChangeAspect="1"/>
+            </wp:cNvGraphicFramePr>
+            <a:graphic xmlns:a="http://schemas.openxmlformats.org/drawingml/2006/main">
+              <a:graphicData uri="http://schemas.openxmlformats.org/drawingml/2006/picture">
+                <pic:pic xmlns:pic="http://schemas.openxmlformats.org/drawingml/2006/picture">
+                  <pic:nvPicPr>
+                    <pic:cNvPr id="1" name=""/>
+                    <pic:cNvPicPr/>
+                  </pic:nvPicPr>
+                  <pic:blipFill>
+                    <a:blip r:embed="rId76"/>
+                    <a:stretch>
+                      <a:fillRect/>
+                    </a:stretch>
+                  </pic:blipFill>
+                  <pic:spPr>
+                    <a:xfrm>
+                      <a:off x="0" y="0"/>
+                      <a:ext cx="5760720" cy="1821815"/>
+                    </a:xfrm>
+                    <a:prstGeom prst="rect">
+                      <a:avLst/>
+                    </a:prstGeom>
+                  </pic:spPr>
+                </pic:pic>
+              </a:graphicData>
+            </a:graphic>
+          </wp:inline>
+        </w:drawing>
+      </w:r>
+      <w:r>
+        <w:rPr>
+          <w:lang w:val="en-US"/>
+        </w:rPr>
+        <w:br/>
+      </w:r>
+    </w:p>
+    <w:p>
+      <w:pPr>
+        <w:pStyle w:val="Heading4"/>
+        <w:rPr>
+          <w:lang w:val="en-US"/>
+        </w:rPr>
+      </w:pPr>
+      <w:r>
+        <w:rPr>
+          <w:lang w:val="en-US"/>
+        </w:rPr>
+        <w:t xml:space="preserve">Upgrade to 3 instances in </w:t>
+      </w:r>
+      <w:r>
+        <w:rPr>
+          <w:lang w:val="en-US"/>
+        </w:rPr>
+        <w:t>SlaveServerGroup</w:t>
+      </w:r>
+      <w:r>
+        <w:rPr>
+          <w:lang w:val="en-US"/>
+        </w:rPr>
+        <w:t xml:space="preserve"> </w:t>
+      </w:r>
+      <w:r>
+        <w:rPr>
+          <w:lang w:val="en-US"/>
+        </w:rPr>
+        <w:sym w:font="Wingdings" w:char="F0E0"/>
+      </w:r>
+      <w:r>
+        <w:rPr>
+          <w:lang w:val="en-US"/>
+        </w:rPr>
+        <w:t xml:space="preserve"> Cassandra </w:t>
+      </w:r>
+      <w:r>
+        <w:rPr>
+          <w:lang w:val="en-US"/>
+        </w:rPr>
+        <w:t>stays UN-</w:t>
+      </w:r>
+      <w:r>
+        <w:rPr>
+          <w:lang w:val="en-US"/>
+        </w:rPr>
+        <w:t>healthy</w:t>
+      </w:r>
+      <w:r>
+        <w:rPr>
+          <w:lang w:val="en-US"/>
+        </w:rPr>
+        <w:t>!</w:t>
+      </w:r>
+    </w:p>
+    <w:p>
+      <w:pPr>
+        <w:rPr>
+          <w:lang w:val="en-US"/>
+        </w:rPr>
+      </w:pPr>
+      <w:hyperlink r:id="rId77" w:history="1">
+        <w:r>
+          <w:rPr>
+            <w:rStyle w:val="Hyperlink"/>
+            <w:lang w:val="en-US"/>
+          </w:rPr>
+          <w:t>https://console.aws.amazon.com/cloudformation/home</w:t>
+        </w:r>
+      </w:hyperlink>
+      <w:r>
+        <w:rPr>
+          <w:lang w:val="en-US"/>
+        </w:rPr>
+        <w:t xml:space="preserve"> </w:t>
+      </w:r>
+    </w:p>
+    <w:p>
+      <w:pPr>
+        <w:rPr>
+          <w:lang w:val="en-US"/>
+        </w:rPr>
+      </w:pPr>
+      <w:r>
+        <w:rPr>
+          <w:noProof/>
+          <w:lang w:eastAsia="de-CH"/>
+        </w:rPr>
+        <w:drawing>
+          <wp:inline distT="0" distB="0" distL="0" distR="0" wp14:anchorId="39AAA7AC" wp14:editId="62EF46D3">
+            <wp:extent cx="5760720" cy="4144010"/>
+            <wp:effectExtent l="0" t="0" r="0" b="8890"/>
+            <wp:docPr id="85" name="Picture 85"/>
+            <wp:cNvGraphicFramePr>
+              <a:graphicFrameLocks xmlns:a="http://schemas.openxmlformats.org/drawingml/2006/main" noChangeAspect="1"/>
+            </wp:cNvGraphicFramePr>
+            <a:graphic xmlns:a="http://schemas.openxmlformats.org/drawingml/2006/main">
+              <a:graphicData uri="http://schemas.openxmlformats.org/drawingml/2006/picture">
+                <pic:pic xmlns:pic="http://schemas.openxmlformats.org/drawingml/2006/picture">
+                  <pic:nvPicPr>
+                    <pic:cNvPr id="1" name=""/>
+                    <pic:cNvPicPr/>
+                  </pic:nvPicPr>
+                  <pic:blipFill>
+                    <a:blip r:embed="rId67"/>
+                    <a:stretch>
+                      <a:fillRect/>
+                    </a:stretch>
+                  </pic:blipFill>
+                  <pic:spPr>
+                    <a:xfrm>
+                      <a:off x="0" y="0"/>
+                      <a:ext cx="5760720" cy="4144010"/>
+                    </a:xfrm>
+                    <a:prstGeom prst="rect">
+                      <a:avLst/>
+                    </a:prstGeom>
+                  </pic:spPr>
+                </pic:pic>
+              </a:graphicData>
+            </a:graphic>
+          </wp:inline>
+        </w:drawing>
+      </w:r>
+    </w:p>
+    <w:p>
+      <w:pPr>
+        <w:rPr>
+          <w:lang w:val="en-US"/>
+        </w:rPr>
+      </w:pPr>
+      <w:r>
+        <w:rPr>
+          <w:noProof/>
+          <w:lang w:eastAsia="de-CH"/>
+        </w:rPr>
+        <w:lastRenderedPageBreak/>
+        <w:drawing>
+          <wp:inline distT="0" distB="0" distL="0" distR="0" wp14:anchorId="6B38C00E" wp14:editId="2FA9AA08">
+            <wp:extent cx="5760720" cy="1453515"/>
+            <wp:effectExtent l="0" t="0" r="0" b="0"/>
+            <wp:docPr id="86" name="Picture 86"/>
+            <wp:cNvGraphicFramePr>
+              <a:graphicFrameLocks xmlns:a="http://schemas.openxmlformats.org/drawingml/2006/main" noChangeAspect="1"/>
+            </wp:cNvGraphicFramePr>
+            <a:graphic xmlns:a="http://schemas.openxmlformats.org/drawingml/2006/main">
+              <a:graphicData uri="http://schemas.openxmlformats.org/drawingml/2006/picture">
+                <pic:pic xmlns:pic="http://schemas.openxmlformats.org/drawingml/2006/picture">
+                  <pic:nvPicPr>
+                    <pic:cNvPr id="1" name=""/>
+                    <pic:cNvPicPr/>
+                  </pic:nvPicPr>
+                  <pic:blipFill>
+                    <a:blip r:embed="rId78"/>
+                    <a:stretch>
+                      <a:fillRect/>
+                    </a:stretch>
+                  </pic:blipFill>
+                  <pic:spPr>
+                    <a:xfrm>
+                      <a:off x="0" y="0"/>
+                      <a:ext cx="5760720" cy="1453515"/>
+                    </a:xfrm>
+                    <a:prstGeom prst="rect">
+                      <a:avLst/>
+                    </a:prstGeom>
+                  </pic:spPr>
+                </pic:pic>
+              </a:graphicData>
+            </a:graphic>
+          </wp:inline>
+        </w:drawing>
+      </w:r>
+    </w:p>
+    <w:p>
+      <w:pPr>
+        <w:rPr>
+          <w:lang w:val="en-US"/>
+        </w:rPr>
+      </w:pPr>
+    </w:p>
+    <w:p>
+      <w:pPr>
+        <w:rPr>
+          <w:lang w:val="en-US"/>
+        </w:rPr>
+      </w:pPr>
+      <w:r>
+        <w:rPr>
+          <w:noProof/>
+          <w:lang w:eastAsia="de-CH"/>
+        </w:rPr>
+        <w:drawing>
+          <wp:inline distT="0" distB="0" distL="0" distR="0" wp14:anchorId="6C2F94E6" wp14:editId="4B24EA4A">
+            <wp:extent cx="5760720" cy="1784985"/>
+            <wp:effectExtent l="0" t="0" r="0" b="5715"/>
+            <wp:docPr id="87" name="Picture 87"/>
+            <wp:cNvGraphicFramePr>
+              <a:graphicFrameLocks xmlns:a="http://schemas.openxmlformats.org/drawingml/2006/main" noChangeAspect="1"/>
+            </wp:cNvGraphicFramePr>
+            <a:graphic xmlns:a="http://schemas.openxmlformats.org/drawingml/2006/main">
+              <a:graphicData uri="http://schemas.openxmlformats.org/drawingml/2006/picture">
+                <pic:pic xmlns:pic="http://schemas.openxmlformats.org/drawingml/2006/picture">
+                  <pic:nvPicPr>
+                    <pic:cNvPr id="1" name=""/>
+                    <pic:cNvPicPr/>
+                  </pic:nvPicPr>
+                  <pic:blipFill>
+                    <a:blip r:embed="rId79"/>
+                    <a:stretch>
+                      <a:fillRect/>
+                    </a:stretch>
+                  </pic:blipFill>
+                  <pic:spPr>
+                    <a:xfrm>
+                      <a:off x="0" y="0"/>
+                      <a:ext cx="5760720" cy="1784985"/>
+                    </a:xfrm>
+                    <a:prstGeom prst="rect">
+                      <a:avLst/>
+                    </a:prstGeom>
+                  </pic:spPr>
+                </pic:pic>
+              </a:graphicData>
+            </a:graphic>
+          </wp:inline>
+        </w:drawing>
+      </w:r>
+    </w:p>
+    <w:p>
+      <w:pPr>
+        <w:rPr>
+          <w:lang w:val="en-US"/>
+        </w:rPr>
+      </w:pPr>
+      <w:r>
+        <w:rPr>
+          <w:noProof/>
+          <w:lang w:eastAsia="de-CH"/>
+        </w:rPr>
+        <w:drawing>
+          <wp:inline distT="0" distB="0" distL="0" distR="0" wp14:anchorId="4D7CF104" wp14:editId="09325508">
+            <wp:extent cx="5760720" cy="1784985"/>
+            <wp:effectExtent l="0" t="0" r="0" b="5715"/>
+            <wp:docPr id="89" name="Picture 89"/>
+            <wp:cNvGraphicFramePr>
+              <a:graphicFrameLocks xmlns:a="http://schemas.openxmlformats.org/drawingml/2006/main" noChangeAspect="1"/>
+            </wp:cNvGraphicFramePr>
+            <a:graphic xmlns:a="http://schemas.openxmlformats.org/drawingml/2006/main">
+              <a:graphicData uri="http://schemas.openxmlformats.org/drawingml/2006/picture">
+                <pic:pic xmlns:pic="http://schemas.openxmlformats.org/drawingml/2006/picture">
+                  <pic:nvPicPr>
+                    <pic:cNvPr id="1" name=""/>
+                    <pic:cNvPicPr/>
+                  </pic:nvPicPr>
+                  <pic:blipFill>
+                    <a:blip r:embed="rId80"/>
+                    <a:stretch>
+                      <a:fillRect/>
+                    </a:stretch>
+                  </pic:blipFill>
+                  <pic:spPr>
+                    <a:xfrm>
+                      <a:off x="0" y="0"/>
+                      <a:ext cx="5760720" cy="1784985"/>
+                    </a:xfrm>
+                    <a:prstGeom prst="rect">
+                      <a:avLst/>
+                    </a:prstGeom>
+                  </pic:spPr>
+                </pic:pic>
+              </a:graphicData>
+            </a:graphic>
+          </wp:inline>
+        </w:drawing>
+      </w:r>
+    </w:p>
+    <w:p>
+      <w:pPr>
+        <w:pStyle w:val="ListParagraph"/>
+        <w:numPr>
+          <w:ilvl w:val="0"/>
+          <w:numId w:val="7"/>
+        </w:numPr>
+        <w:rPr>
+          <w:lang w:val="en-US"/>
+        </w:rPr>
+      </w:pPr>
+      <w:r>
+        <w:rPr>
+          <w:lang w:val="en-US"/>
+        </w:rPr>
+        <w:t>Likely 2 missing tasks for Cassandra</w:t>
+      </w:r>
+      <w:r>
+        <w:rPr>
+          <w:lang w:val="en-US"/>
+        </w:rPr>
+        <w:t xml:space="preserve"> (have been 6 tasks after upscaling to 3 instances, see </w:t>
+      </w:r>
+      <w:r>
+        <w:rPr>
+          <w:lang w:val="en-US"/>
+        </w:rPr>
+        <w:fldChar w:fldCharType="begin"/>
+      </w:r>
+      <w:r>
+        <w:rPr>
+          <w:lang w:val="en-US"/>
+        </w:rPr>
+        <w:instrText xml:space="preserve"> REF _Ref433727329 \r \h </w:instrText>
+      </w:r>
+      <w:r>
+        <w:rPr>
+          <w:lang w:val="en-US"/>
+        </w:rPr>
+      </w:r>
+      <w:r>
+        <w:rPr>
+          <w:lang w:val="en-US"/>
+        </w:rPr>
+        <w:fldChar w:fldCharType="separate"/>
+      </w:r>
+      <w:r>
+        <w:rPr>
+          <w:lang w:val="en-US"/>
+        </w:rPr>
+        <w:t>1.7.1.3</w:t>
+      </w:r>
+      <w:r>
+        <w:rPr>
+          <w:lang w:val="en-US"/>
+        </w:rPr>
+        <w:fldChar w:fldCharType="end"/>
+      </w:r>
+      <w:r>
+        <w:rPr>
+          <w:lang w:val="en-US"/>
+        </w:rPr>
+        <w:t>)</w:t>
+      </w:r>
+      <w:r>
+        <w:rPr>
+          <w:lang w:val="en-US"/>
+        </w:rPr>
+        <w:t>….</w:t>
+      </w:r>
+    </w:p>
+    <w:p>
+      <w:pPr>
+        <w:pStyle w:val="ListParagraph"/>
+        <w:numPr>
+          <w:ilvl w:val="0"/>
+          <w:numId w:val="7"/>
+        </w:numPr>
+        <w:rPr>
+          <w:lang w:val="en-US"/>
+        </w:rPr>
+      </w:pPr>
+      <w:r>
+        <w:rPr>
+          <w:lang w:val="en-US"/>
+        </w:rPr>
+        <w:t>Cassandara did not recover within 60 minutes…</w:t>
+      </w:r>
+    </w:p>
+    <w:p>
+      <w:pPr>
+        <w:pStyle w:val="ListParagraph"/>
+        <w:numPr>
+          <w:ilvl w:val="0"/>
+          <w:numId w:val="7"/>
+        </w:numPr>
+        <w:rPr>
+          <w:lang w:val="en-US"/>
+        </w:rPr>
+      </w:pPr>
+      <w:r>
+        <w:rPr>
+          <w:lang w:val="en-US"/>
+        </w:rPr>
+        <w:t>Frequent up/down-scaling not recommended.</w:t>
+      </w:r>
+    </w:p>
+    <w:p>
+      <w:pPr>
+        <w:pStyle w:val="Heading1"/>
+        <w:rPr>
+          <w:lang w:val="en-US"/>
+        </w:rPr>
+      </w:pPr>
+      <w:r>
+        <w:rPr>
+          <w:lang w:val="en-US"/>
+        </w:rPr>
+        <w:t>Surprising Faults</w:t>
+      </w:r>
+    </w:p>
+    <w:p>
+      <w:pPr>
+        <w:pStyle w:val="Heading2"/>
+        <w:rPr>
+          <w:lang w:val="en-US"/>
+        </w:rPr>
+      </w:pPr>
+      <w:r>
+        <w:rPr>
+          <w:lang w:val="en-US"/>
+        </w:rPr>
+        <w:t>Connection Problems</w:t>
+      </w:r>
+    </w:p>
+    <w:p>
+      <w:pPr>
+        <w:pStyle w:val="ListParagraph"/>
+        <w:numPr>
+          <w:ilvl w:val="0"/>
+          <w:numId w:val="8"/>
+        </w:numPr>
+        <w:rPr>
+          <w:lang w:val="en-US"/>
+        </w:rPr>
+      </w:pPr>
+      <w:r>
+        <w:rPr>
+          <w:lang w:val="en-US"/>
+        </w:rPr>
+        <w:t>Everything went well before</w:t>
+      </w:r>
+    </w:p>
+    <w:p>
+      <w:pPr>
+        <w:pStyle w:val="ListParagraph"/>
+        <w:numPr>
+          <w:ilvl w:val="0"/>
+          <w:numId w:val="8"/>
+        </w:numPr>
+        <w:rPr>
+          <w:lang w:val="en-US"/>
+        </w:rPr>
+      </w:pPr>
+      <w:r>
+        <w:rPr>
+          <w:lang w:val="en-US"/>
+        </w:rPr>
+        <w:t>After re-creation of cluster the following error occurred:</w:t>
+      </w:r>
+    </w:p>
+    <w:p>
+      <w:pPr>
+        <w:rPr>
+          <w:lang w:val="en-US"/>
+        </w:rPr>
+      </w:pPr>
+      <w:r>
+        <w:rPr>
+          <w:noProof/>
+          <w:lang w:eastAsia="de-CH"/>
+        </w:rPr>
+        <w:drawing>
+          <wp:inline distT="0" distB="0" distL="0" distR="0" wp14:anchorId="7264F13D" wp14:editId="55A4A3AC">
+            <wp:extent cx="5760720" cy="582930"/>
+            <wp:effectExtent l="0" t="0" r="0" b="7620"/>
+            <wp:docPr id="63" name="Picture 63"/>
+            <wp:cNvGraphicFramePr>
+              <a:graphicFrameLocks xmlns:a="http://schemas.openxmlformats.org/drawingml/2006/main" noChangeAspect="1"/>
+            </wp:cNvGraphicFramePr>
+            <a:graphic xmlns:a="http://schemas.openxmlformats.org/drawingml/2006/main">
+              <a:graphicData uri="http://schemas.openxmlformats.org/drawingml/2006/picture">
+                <pic:pic xmlns:pic="http://schemas.openxmlformats.org/drawingml/2006/picture">
+                  <pic:nvPicPr>
+                    <pic:cNvPr id="1" name=""/>
+                    <pic:cNvPicPr/>
+                  </pic:nvPicPr>
+                  <pic:blipFill>
+                    <a:blip r:embed="rId81"/>
+                    <a:stretch>
+                      <a:fillRect/>
+                    </a:stretch>
+                  </pic:blipFill>
+                  <pic:spPr>
+                    <a:xfrm>
+                      <a:off x="0" y="0"/>
+                      <a:ext cx="5760720" cy="582930"/>
+                    </a:xfrm>
+                    <a:prstGeom prst="rect">
+                      <a:avLst/>
+                    </a:prstGeom>
+                  </pic:spPr>
+                </pic:pic>
+              </a:graphicData>
+            </a:graphic>
+          </wp:inline>
+        </w:drawing>
+      </w:r>
+    </w:p>
+    <w:p>
+      <w:pPr>
+        <w:pStyle w:val="ListParagraph"/>
+        <w:numPr>
+          <w:ilvl w:val="0"/>
+          <w:numId w:val="9"/>
+        </w:numPr>
+        <w:rPr>
+          <w:lang w:val="en-US"/>
+        </w:rPr>
+      </w:pPr>
+      <w:r>
+        <w:rPr>
+          <w:lang w:val="en-US"/>
+        </w:rPr>
+        <w:t>Reason: Need to re-install the DCOS because the master node has changed</w:t>
+      </w:r>
+      <w:r>
+        <w:rPr>
+          <w:lang w:val="en-US"/>
+        </w:rPr>
+        <w:br/>
+        <w:t xml:space="preserve">see </w:t>
+      </w:r>
+      <w:hyperlink r:id="rId82" w:history="1">
+        <w:r>
+          <w:rPr>
+            <w:rStyle w:val="Hyperlink"/>
+            <w:lang w:val="en-US"/>
+          </w:rPr>
+          <w:t>https://docs.mesosphere.com/install/cli/</w:t>
+        </w:r>
+      </w:hyperlink>
+      <w:r>
+        <w:rPr>
+          <w:lang w:val="en-US"/>
+        </w:rPr>
+        <w:t xml:space="preserve"> </w:t>
+      </w:r>
+      <w:r>
+        <w:rPr>
+          <w:lang w:val="en-US"/>
+        </w:rPr>
+        <w:br/>
+        <w:t>information where master node is located is in file $HOME/.dcos/dcos.toml</w:t>
+      </w:r>
+    </w:p>
+    <w:p>
+      <w:pPr>
+        <w:pStyle w:val="ListParagraph"/>
+        <w:rPr>
+          <w:lang w:val="en-US"/>
+        </w:rPr>
+      </w:pPr>
+    </w:p>
+    <w:p>
+      <w:pPr>
+        <w:pStyle w:val="ListParagraph"/>
+        <w:numPr>
+          <w:ilvl w:val="0"/>
+          <w:numId w:val="9"/>
+        </w:numPr>
+        <w:rPr>
+          <w:lang w:val="en-US"/>
+        </w:rPr>
+      </w:pPr>
+      <w:r>
+        <w:rPr>
+          <w:lang w:val="en-US"/>
+        </w:rPr>
+        <w:lastRenderedPageBreak/>
+        <w:t xml:space="preserve">Steps to fix: </w:t>
+      </w:r>
+    </w:p>
+    <w:p>
+      <w:pPr>
+        <w:pStyle w:val="ListParagraph"/>
+        <w:rPr>
+          <w:lang w:val="en-US"/>
+        </w:rPr>
+      </w:pPr>
+    </w:p>
+    <w:p>
+      <w:pPr>
+        <w:pStyle w:val="ListParagraph"/>
+        <w:numPr>
+          <w:ilvl w:val="1"/>
+          <w:numId w:val="9"/>
+        </w:numPr>
+        <w:rPr>
+          <w:lang w:val="en-US"/>
+        </w:rPr>
+      </w:pPr>
+      <w:r>
+        <w:rPr>
+          <w:lang w:val="en-US"/>
+        </w:rPr>
+        <w:t>Get master node URL from AWS:</w:t>
+      </w:r>
+      <w:r>
+        <w:rPr>
+          <w:lang w:val="en-US"/>
+        </w:rPr>
+        <w:br/>
+      </w:r>
+      <w:hyperlink r:id="rId83" w:history="1">
+        <w:r>
+          <w:rPr>
+            <w:rStyle w:val="Hyperlink"/>
+            <w:lang w:val="en-US"/>
+          </w:rPr>
+          <w:t>https://console.aws.amazon.com/cloudformation/home</w:t>
+        </w:r>
+      </w:hyperlink>
+      <w:r>
+        <w:rPr>
+          <w:lang w:val="en-US"/>
+        </w:rPr>
+        <w:t xml:space="preserve"> </w:t>
+      </w:r>
+      <w:r>
+        <w:rPr>
+          <w:lang w:val="en-US"/>
+        </w:rPr>
+        <w:br/>
+      </w:r>
+      <w:r>
+        <w:rPr>
+          <w:noProof/>
+          <w:lang w:eastAsia="de-CH"/>
+        </w:rPr>
+        <w:drawing>
+          <wp:inline distT="0" distB="0" distL="0" distR="0" wp14:anchorId="6C39D673" wp14:editId="1FAB609B">
+            <wp:extent cx="5760720" cy="3151505"/>
+            <wp:effectExtent l="0" t="0" r="0" b="0"/>
+            <wp:docPr id="64" name="Picture 64"/>
+            <wp:cNvGraphicFramePr>
+              <a:graphicFrameLocks xmlns:a="http://schemas.openxmlformats.org/drawingml/2006/main" noChangeAspect="1"/>
+            </wp:cNvGraphicFramePr>
+            <a:graphic xmlns:a="http://schemas.openxmlformats.org/drawingml/2006/main">
+              <a:graphicData uri="http://schemas.openxmlformats.org/drawingml/2006/picture">
+                <pic:pic xmlns:pic="http://schemas.openxmlformats.org/drawingml/2006/picture">
+                  <pic:nvPicPr>
+                    <pic:cNvPr id="1" name=""/>
+                    <pic:cNvPicPr/>
+                  </pic:nvPicPr>
+                  <pic:blipFill>
+                    <a:blip r:embed="rId84"/>
+                    <a:stretch>
+                      <a:fillRect/>
+                    </a:stretch>
+                  </pic:blipFill>
+                  <pic:spPr>
+                    <a:xfrm>
+                      <a:off x="0" y="0"/>
+                      <a:ext cx="5760720" cy="3151505"/>
+                    </a:xfrm>
+                    <a:prstGeom prst="rect">
+                      <a:avLst/>
+                    </a:prstGeom>
+                  </pic:spPr>
+                </pic:pic>
+              </a:graphicData>
+            </a:graphic>
+          </wp:inline>
+        </w:drawing>
+      </w:r>
+      <w:r>
+        <w:rPr>
+          <w:lang w:val="en-US"/>
+        </w:rPr>
+        <w:br/>
+      </w:r>
+    </w:p>
+    <w:p>
+      <w:pPr>
+        <w:pStyle w:val="ListParagraph"/>
+        <w:numPr>
+          <w:ilvl w:val="1"/>
+          <w:numId w:val="9"/>
+        </w:numPr>
+        <w:rPr>
+          <w:lang w:val="en-US"/>
+        </w:rPr>
+      </w:pPr>
+      <w:r>
+        <w:rPr>
+          <w:lang w:val="en-US"/>
+        </w:rPr>
+        <w:t>Invoke on shell:</w:t>
+      </w:r>
+      <w:r>
+        <w:rPr>
+          <w:lang w:val="en-US"/>
+        </w:rPr>
+        <w:br/>
+      </w:r>
+      <w:r>
+        <w:rPr>
+          <w:lang w:val="en-US"/>
+        </w:rPr>
+        <w:t xml:space="preserve">curl -O </w:t>
+      </w:r>
+      <w:hyperlink r:id="rId85" w:history="1">
+        <w:r>
+          <w:rPr>
+            <w:rStyle w:val="Hyperlink"/>
+            <w:lang w:val="en-US"/>
+          </w:rPr>
+          <w:t>https://downloads.mesosphere.io/dcos-cli/install.sh</w:t>
+        </w:r>
+      </w:hyperlink>
+      <w:r>
+        <w:rPr>
+          <w:lang w:val="en-US"/>
+        </w:rPr>
+        <w:br/>
+      </w:r>
+      <w:r>
+        <w:rPr>
+          <w:lang w:val="en-US"/>
+        </w:rPr>
+        <w:t xml:space="preserve">bash install.sh . </w:t>
+      </w:r>
+      <w:r>
+        <w:rPr>
+          <w:lang w:val="en-US"/>
+        </w:rPr>
+        <w:t>http://&lt;Mesos</w:t>
+      </w:r>
+      <w:r>
+        <w:rPr>
+          <w:lang w:val="en-US"/>
+        </w:rPr>
+        <w:t xml:space="preserve"> Master&gt;</w:t>
+      </w:r>
+      <w:r>
+        <w:rPr>
+          <w:lang w:val="en-US"/>
+        </w:rPr>
+        <w:br/>
+      </w:r>
+      <w:r>
+        <w:rPr>
+          <w:sz w:val="16"/>
+          <w:lang w:val="en-US"/>
+        </w:rPr>
+        <w:t>e.g.</w:t>
+      </w:r>
+      <w:r>
+        <w:rPr>
+          <w:sz w:val="20"/>
+          <w:lang w:val="en-US"/>
+        </w:rPr>
+        <w:br/>
+      </w:r>
+      <w:r>
+        <w:rPr>
+          <w:sz w:val="16"/>
+          <w:lang w:val="en-US"/>
+        </w:rPr>
+        <w:t xml:space="preserve">bash install.sh . </w:t>
+      </w:r>
+      <w:hyperlink r:id="rId86" w:history="1">
+        <w:r>
+          <w:rPr>
+            <w:rStyle w:val="Hyperlink"/>
+            <w:sz w:val="16"/>
+            <w:lang w:val="en-US"/>
+          </w:rPr>
+          <w:t>http://DCOS-Tuto-ElasticL-12KXN0NSNCCD3-1608198517.us-west-1.elb.amazonaws.com</w:t>
+        </w:r>
+      </w:hyperlink>
+      <w:r>
+        <w:rPr>
+          <w:sz w:val="16"/>
+          <w:lang w:val="en-US"/>
+        </w:rPr>
+        <w:t xml:space="preserve"> </w:t>
+      </w:r>
+    </w:p>
+    <w:p>
+      <w:pPr>
+        <w:pStyle w:val="Heading1"/>
+        <w:rPr>
+          <w:lang w:val="en-US"/>
+        </w:rPr>
+      </w:pPr>
+      <w:r>
+        <w:rPr>
+          <w:lang w:val="en-US"/>
+        </w:rPr>
+        <w:t>Tutorial 1</w:t>
+      </w:r>
+    </w:p>
+    <w:p>
+      <w:pPr>
+        <w:rPr>
+          <w:lang w:val="en-US"/>
+        </w:rPr>
+      </w:pPr>
+      <w:hyperlink r:id="rId87" w:history="1">
+        <w:r>
+          <w:rPr>
+            <w:rStyle w:val="Hyperlink"/>
+            <w:lang w:val="en-US"/>
+          </w:rPr>
+          <w:t>https://docs.mesosphere.com/tutorials/deploywebapp/</w:t>
+        </w:r>
+      </w:hyperlink>
+      <w:r>
+        <w:rPr>
+          <w:lang w:val="en-US"/>
+        </w:rPr>
+        <w:t xml:space="preserve"> </w:t>
+      </w:r>
+    </w:p>
+    <w:p>
+      <w:pPr>
+        <w:rPr>
+          <w:lang w:val="en-US"/>
+        </w:rPr>
+      </w:pPr>
+      <w:r>
+        <w:rPr>
+          <w:lang w:val="en-US"/>
+        </w:rPr>
+        <w:t>Deploying a Sample Web App with DCOS</w:t>
+      </w:r>
+    </w:p>
+    <w:p>
+      <w:pPr>
+        <w:rPr>
+          <w:lang w:val="en-US"/>
+        </w:rPr>
+      </w:pPr>
+      <w:r>
+        <w:rPr>
+          <w:lang w:val="en-US"/>
+        </w:rPr>
+        <w:t>Errors:</w:t>
+      </w:r>
+    </w:p>
+    <w:p>
+      <w:pPr>
+        <w:rPr>
+          <w:lang w:val="en-US"/>
+        </w:rPr>
+      </w:pPr>
+      <w:r>
+        <w:rPr>
+          <w:noProof/>
+          <w:lang w:eastAsia="de-CH"/>
+        </w:rPr>
+        <w:drawing>
+          <wp:inline distT="0" distB="0" distL="0" distR="0" wp14:anchorId="6D64C2D3" wp14:editId="7D1EFF27">
+            <wp:extent cx="5760720" cy="961390"/>
+            <wp:effectExtent l="0" t="0" r="0" b="0"/>
+            <wp:docPr id="11" name="Picture 11"/>
+            <wp:cNvGraphicFramePr>
+              <a:graphicFrameLocks xmlns:a="http://schemas.openxmlformats.org/drawingml/2006/main" noChangeAspect="1"/>
+            </wp:cNvGraphicFramePr>
+            <a:graphic xmlns:a="http://schemas.openxmlformats.org/drawingml/2006/main">
+              <a:graphicData uri="http://schemas.openxmlformats.org/drawingml/2006/picture">
+                <pic:pic xmlns:pic="http://schemas.openxmlformats.org/drawingml/2006/picture">
+                  <pic:nvPicPr>
+                    <pic:cNvPr id="1" name=""/>
+                    <pic:cNvPicPr/>
+                  </pic:nvPicPr>
+                  <pic:blipFill>
+                    <a:blip r:embed="rId88"/>
+                    <a:stretch>
+                      <a:fillRect/>
+                    </a:stretch>
+                  </pic:blipFill>
+                  <pic:spPr>
+                    <a:xfrm>
+                      <a:off x="0" y="0"/>
+                      <a:ext cx="5760720" cy="961390"/>
+                    </a:xfrm>
+                    <a:prstGeom prst="rect">
+                      <a:avLst/>
+                    </a:prstGeom>
+                  </pic:spPr>
+                </pic:pic>
+              </a:graphicData>
+            </a:graphic>
+          </wp:inline>
+        </w:drawing>
+      </w:r>
+    </w:p>
+    <w:p>
+      <w:pPr>
+        <w:rPr>
+          <w:lang w:val="en-US"/>
+        </w:rPr>
+      </w:pPr>
+      <w:r>
+        <w:rPr>
+          <w:lang w:val="en-US"/>
+        </w:rPr>
+        <w:t>But which?</w:t>
+      </w:r>
+    </w:p>
+    <w:p>
+      <w:pPr>
+        <w:rPr>
+          <w:lang w:val="en-US"/>
+        </w:rPr>
+      </w:pPr>
+      <w:r>
+        <w:rPr>
+          <w:noProof/>
+          <w:lang w:eastAsia="de-CH"/>
+        </w:rPr>
+        <w:drawing>
+          <wp:inline distT="0" distB="0" distL="0" distR="0" wp14:anchorId="536876EF" wp14:editId="7AD50732">
+            <wp:extent cx="5760720" cy="753745"/>
+            <wp:effectExtent l="0" t="0" r="0" b="8255"/>
+            <wp:docPr id="12" name="Picture 12"/>
+            <wp:cNvGraphicFramePr>
+              <a:graphicFrameLocks xmlns:a="http://schemas.openxmlformats.org/drawingml/2006/main" noChangeAspect="1"/>
+            </wp:cNvGraphicFramePr>
+            <a:graphic xmlns:a="http://schemas.openxmlformats.org/drawingml/2006/main">
+              <a:graphicData uri="http://schemas.openxmlformats.org/drawingml/2006/picture">
+                <pic:pic xmlns:pic="http://schemas.openxmlformats.org/drawingml/2006/picture">
+                  <pic:nvPicPr>
+                    <pic:cNvPr id="1" name=""/>
+                    <pic:cNvPicPr/>
+                  </pic:nvPicPr>
+                  <pic:blipFill>
+                    <a:blip r:embed="rId89"/>
+                    <a:stretch>
+                      <a:fillRect/>
+                    </a:stretch>
+                  </pic:blipFill>
+                  <pic:spPr>
+                    <a:xfrm>
+                      <a:off x="0" y="0"/>
+                      <a:ext cx="5760720" cy="753745"/>
+                    </a:xfrm>
+                    <a:prstGeom prst="rect">
+                      <a:avLst/>
+                    </a:prstGeom>
+                  </pic:spPr>
+                </pic:pic>
+              </a:graphicData>
+            </a:graphic>
+          </wp:inline>
+        </w:drawing>
+      </w:r>
+    </w:p>
+    <w:p>
+      <w:pPr>
+        <w:pStyle w:val="ListParagraph"/>
+        <w:numPr>
+          <w:ilvl w:val="0"/>
+          <w:numId w:val="5"/>
+        </w:numPr>
+        <w:rPr>
+          <w:lang w:val="en-US"/>
+        </w:rPr>
+      </w:pPr>
+      <w:r>
+        <w:rPr>
+          <w:lang w:val="en-US"/>
+        </w:rPr>
+        <w:t>But seems to be installed somehow:</w:t>
+      </w:r>
+    </w:p>
+    <w:p>
+      <w:pPr>
+        <w:pStyle w:val="ListParagraph"/>
+        <w:rPr>
+          <w:lang w:val="en-US"/>
+        </w:rPr>
+      </w:pPr>
+      <w:r>
+        <w:rPr>
+          <w:noProof/>
+          <w:lang w:eastAsia="de-CH"/>
+        </w:rPr>
+        <w:lastRenderedPageBreak/>
+        <w:drawing>
+          <wp:inline distT="0" distB="0" distL="0" distR="0" wp14:anchorId="6996ADEA" wp14:editId="24B0DD5A">
+            <wp:extent cx="5760720" cy="860425"/>
+            <wp:effectExtent l="0" t="0" r="0" b="0"/>
+            <wp:docPr id="13" name="Picture 13"/>
+            <wp:cNvGraphicFramePr>
+              <a:graphicFrameLocks xmlns:a="http://schemas.openxmlformats.org/drawingml/2006/main" noChangeAspect="1"/>
+            </wp:cNvGraphicFramePr>
+            <a:graphic xmlns:a="http://schemas.openxmlformats.org/drawingml/2006/main">
+              <a:graphicData uri="http://schemas.openxmlformats.org/drawingml/2006/picture">
+                <pic:pic xmlns:pic="http://schemas.openxmlformats.org/drawingml/2006/picture">
+                  <pic:nvPicPr>
+                    <pic:cNvPr id="1" name=""/>
+                    <pic:cNvPicPr/>
+                  </pic:nvPicPr>
+                  <pic:blipFill>
+                    <a:blip r:embed="rId90"/>
+                    <a:stretch>
+                      <a:fillRect/>
+                    </a:stretch>
+                  </pic:blipFill>
+                  <pic:spPr>
+                    <a:xfrm>
+                      <a:off x="0" y="0"/>
                       <a:ext cx="5760720" cy="860425"/>
                     </a:xfrm>
                     <a:prstGeom prst="rect">
@@ -5065,7 +7541,7 @@
           <w:lang w:val="en-US"/>
         </w:rPr>
       </w:pPr>
-      <w:hyperlink r:id="rId58" w:history="1">
+      <w:hyperlink r:id="rId91" w:history="1">
         <w:r>
           <w:rPr>
             <w:rStyle w:val="Hyperlink"/>
@@ -5089,6 +7565,641 @@
         </w:rPr>
         <w:t xml:space="preserve"> </w:t>
       </w:r>
+    </w:p>
+    <w:p>
+      <w:pPr>
+        <w:pStyle w:val="Heading1"/>
+        <w:rPr>
+          <w:lang w:val="en-US"/>
+        </w:rPr>
+      </w:pPr>
+      <w:r>
+        <w:rPr>
+          <w:lang w:val="en-US"/>
+        </w:rPr>
+        <w:t>Tutorial 2</w:t>
+      </w:r>
+    </w:p>
+    <w:p>
+      <w:pPr>
+        <w:rPr>
+          <w:lang w:val="en-US"/>
+        </w:rPr>
+      </w:pPr>
+      <w:hyperlink r:id="rId92" w:history="1">
+        <w:r>
+          <w:rPr>
+            <w:rStyle w:val="Hyperlink"/>
+            <w:lang w:val="en-US"/>
+          </w:rPr>
+          <w:t>https://docs.mesosphere.com/tutorials/deploymarathonapp/</w:t>
+        </w:r>
+      </w:hyperlink>
+      <w:r>
+        <w:rPr>
+          <w:lang w:val="en-US"/>
+        </w:rPr>
+        <w:t xml:space="preserve">  </w:t>
+      </w:r>
+      <w:r>
+        <w:rPr>
+          <w:lang w:val="en-US"/>
+        </w:rPr>
+        <w:sym w:font="Wingdings" w:char="F0E0"/>
+      </w:r>
+      <w:r>
+        <w:rPr>
+          <w:lang w:val="en-US"/>
+        </w:rPr>
+        <w:t xml:space="preserve"> No Issues</w:t>
+      </w:r>
+    </w:p>
+    <w:p>
+      <w:pPr>
+        <w:rPr>
+          <w:lang w:val="en-US"/>
+        </w:rPr>
+      </w:pPr>
+      <w:hyperlink r:id="rId93" w:history="1">
+        <w:r>
+          <w:rPr>
+            <w:rStyle w:val="Hyperlink"/>
+            <w:lang w:val="en-US"/>
+          </w:rPr>
+          <w:t>https://docs.mesosphere.com/tutorials/publicapp/</w:t>
+        </w:r>
+      </w:hyperlink>
+      <w:r>
+        <w:rPr>
+          <w:lang w:val="en-US"/>
+        </w:rPr>
+        <w:t xml:space="preserve"> </w:t>
+      </w:r>
+      <w:r>
+        <w:rPr>
+          <w:lang w:val="en-US"/>
+        </w:rPr>
+        <w:sym w:font="Wingdings" w:char="F0E0"/>
+      </w:r>
+      <w:r>
+        <w:rPr>
+          <w:lang w:val="en-US"/>
+        </w:rPr>
+        <w:t xml:space="preserve"> Issues</w:t>
+      </w:r>
+    </w:p>
+    <w:p>
+      <w:pPr>
+        <w:rPr>
+          <w:lang w:val="en-US"/>
+        </w:rPr>
+      </w:pPr>
+    </w:p>
+    <w:p>
+      <w:pPr>
+        <w:rPr>
+          <w:lang w:val="en-US"/>
+        </w:rPr>
+      </w:pPr>
+      <w:r>
+        <w:rPr>
+          <w:lang w:val="en-US"/>
+        </w:rPr>
+        <w:t>Docker image cannot be built :</w:t>
+      </w:r>
+    </w:p>
+    <w:p>
+      <w:pPr>
+        <w:rPr>
+          <w:lang w:val="en-US"/>
+        </w:rPr>
+      </w:pPr>
+      <w:r>
+        <w:rPr>
+          <w:noProof/>
+          <w:lang w:eastAsia="de-CH"/>
+        </w:rPr>
+        <w:drawing>
+          <wp:inline distT="0" distB="0" distL="0" distR="0" wp14:anchorId="60B9A0BC" wp14:editId="04E9B547">
+            <wp:extent cx="5760720" cy="3900170"/>
+            <wp:effectExtent l="0" t="0" r="0" b="5080"/>
+            <wp:docPr id="7" name="Picture 7"/>
+            <wp:cNvGraphicFramePr>
+              <a:graphicFrameLocks xmlns:a="http://schemas.openxmlformats.org/drawingml/2006/main" noChangeAspect="1"/>
+            </wp:cNvGraphicFramePr>
+            <a:graphic xmlns:a="http://schemas.openxmlformats.org/drawingml/2006/main">
+              <a:graphicData uri="http://schemas.openxmlformats.org/drawingml/2006/picture">
+                <pic:pic xmlns:pic="http://schemas.openxmlformats.org/drawingml/2006/picture">
+                  <pic:nvPicPr>
+                    <pic:cNvPr id="1" name=""/>
+                    <pic:cNvPicPr/>
+                  </pic:nvPicPr>
+                  <pic:blipFill>
+                    <a:blip r:embed="rId94"/>
+                    <a:stretch>
+                      <a:fillRect/>
+                    </a:stretch>
+                  </pic:blipFill>
+                  <pic:spPr>
+                    <a:xfrm>
+                      <a:off x="0" y="0"/>
+                      <a:ext cx="5760720" cy="3900170"/>
+                    </a:xfrm>
+                    <a:prstGeom prst="rect">
+                      <a:avLst/>
+                    </a:prstGeom>
+                  </pic:spPr>
+                </pic:pic>
+              </a:graphicData>
+            </a:graphic>
+          </wp:inline>
+        </w:drawing>
+      </w:r>
+    </w:p>
+    <w:p>
+      <w:pPr>
+        <w:rPr>
+          <w:lang w:val="en-US"/>
+        </w:rPr>
+      </w:pPr>
+    </w:p>
+    <w:p>
+      <w:pPr>
+        <w:rPr>
+          <w:lang w:val="en-US"/>
+        </w:rPr>
+      </w:pPr>
+      <w:r>
+        <w:rPr>
+          <w:lang w:val="en-US"/>
+        </w:rPr>
+        <w:t>Try with zred (instead of corporate wired network …)</w:t>
+      </w:r>
+    </w:p>
+    <w:p>
+      <w:pPr>
+        <w:pStyle w:val="ListParagraph"/>
+        <w:numPr>
+          <w:ilvl w:val="0"/>
+          <w:numId w:val="5"/>
+        </w:numPr>
+        <w:rPr>
+          <w:lang w:val="en-US"/>
+        </w:rPr>
+      </w:pPr>
+      <w:r>
+        <w:rPr>
+          <w:lang w:val="en-US"/>
+        </w:rPr>
+        <w:t xml:space="preserve">This works ;-) </w:t>
+      </w:r>
+      <w:r>
+        <w:rPr>
+          <w:lang w:val="en-US"/>
+        </w:rPr>
+        <w:sym w:font="Wingdings" w:char="F0E0"/>
+      </w:r>
+      <w:r>
+        <w:rPr>
+          <w:lang w:val="en-US"/>
+        </w:rPr>
+        <w:t xml:space="preserve"> need to use zred for this tutorial</w:t>
+      </w:r>
+    </w:p>
+    <w:p>
+      <w:pPr>
+        <w:rPr>
+          <w:lang w:val="en-US"/>
+        </w:rPr>
+      </w:pPr>
+    </w:p>
+    <w:p>
+      <w:pPr>
+        <w:rPr>
+          <w:lang w:val="en-US"/>
+        </w:rPr>
+      </w:pPr>
+      <w:r>
+        <w:rPr>
+          <w:noProof/>
+          <w:lang w:eastAsia="de-CH"/>
+        </w:rPr>
+        <w:lastRenderedPageBreak/>
+        <w:drawing>
+          <wp:inline distT="0" distB="0" distL="0" distR="0" wp14:anchorId="1DE5C26E" wp14:editId="0126701F">
+            <wp:extent cx="5760720" cy="1057275"/>
+            <wp:effectExtent l="0" t="0" r="0" b="9525"/>
+            <wp:docPr id="27" name="Picture 27"/>
+            <wp:cNvGraphicFramePr>
+              <a:graphicFrameLocks xmlns:a="http://schemas.openxmlformats.org/drawingml/2006/main" noChangeAspect="1"/>
+            </wp:cNvGraphicFramePr>
+            <a:graphic xmlns:a="http://schemas.openxmlformats.org/drawingml/2006/main">
+              <a:graphicData uri="http://schemas.openxmlformats.org/drawingml/2006/picture">
+                <pic:pic xmlns:pic="http://schemas.openxmlformats.org/drawingml/2006/picture">
+                  <pic:nvPicPr>
+                    <pic:cNvPr id="1" name=""/>
+                    <pic:cNvPicPr/>
+                  </pic:nvPicPr>
+                  <pic:blipFill>
+                    <a:blip r:embed="rId95"/>
+                    <a:stretch>
+                      <a:fillRect/>
+                    </a:stretch>
+                  </pic:blipFill>
+                  <pic:spPr>
+                    <a:xfrm>
+                      <a:off x="0" y="0"/>
+                      <a:ext cx="5760720" cy="1057275"/>
+                    </a:xfrm>
+                    <a:prstGeom prst="rect">
+                      <a:avLst/>
+                    </a:prstGeom>
+                  </pic:spPr>
+                </pic:pic>
+              </a:graphicData>
+            </a:graphic>
+          </wp:inline>
+        </w:drawing>
+      </w:r>
+    </w:p>
+    <w:p>
+      <w:pPr>
+        <w:pStyle w:val="ListParagraph"/>
+        <w:numPr>
+          <w:ilvl w:val="0"/>
+          <w:numId w:val="5"/>
+        </w:numPr>
+        <w:rPr>
+          <w:lang w:val="en-US"/>
+        </w:rPr>
+      </w:pPr>
+      <w:r>
+        <w:rPr>
+          <w:lang w:val="en-US"/>
+        </w:rPr>
+        <w:t>Does not work:</w:t>
+      </w:r>
+      <w:r>
+        <w:rPr>
+          <w:lang w:val="en-US"/>
+        </w:rPr>
+        <w:br/>
+      </w:r>
+      <w:r>
+        <w:rPr>
+          <w:noProof/>
+          <w:lang w:eastAsia="de-CH"/>
+        </w:rPr>
+        <w:drawing>
+          <wp:inline distT="0" distB="0" distL="0" distR="0" wp14:anchorId="4316EF6A" wp14:editId="75D81E1B">
+            <wp:extent cx="5760720" cy="263525"/>
+            <wp:effectExtent l="0" t="0" r="0" b="3175"/>
+            <wp:docPr id="54" name="Picture 54"/>
+            <wp:cNvGraphicFramePr>
+              <a:graphicFrameLocks xmlns:a="http://schemas.openxmlformats.org/drawingml/2006/main" noChangeAspect="1"/>
+            </wp:cNvGraphicFramePr>
+            <a:graphic xmlns:a="http://schemas.openxmlformats.org/drawingml/2006/main">
+              <a:graphicData uri="http://schemas.openxmlformats.org/drawingml/2006/picture">
+                <pic:pic xmlns:pic="http://schemas.openxmlformats.org/drawingml/2006/picture">
+                  <pic:nvPicPr>
+                    <pic:cNvPr id="1" name=""/>
+                    <pic:cNvPicPr/>
+                  </pic:nvPicPr>
+                  <pic:blipFill>
+                    <a:blip r:embed="rId96"/>
+                    <a:stretch>
+                      <a:fillRect/>
+                    </a:stretch>
+                  </pic:blipFill>
+                  <pic:spPr>
+                    <a:xfrm>
+                      <a:off x="0" y="0"/>
+                      <a:ext cx="5760720" cy="263525"/>
+                    </a:xfrm>
+                    <a:prstGeom prst="rect">
+                      <a:avLst/>
+                    </a:prstGeom>
+                  </pic:spPr>
+                </pic:pic>
+              </a:graphicData>
+            </a:graphic>
+          </wp:inline>
+        </w:drawing>
+      </w:r>
+      <w:r>
+        <w:rPr>
+          <w:lang w:val="en-US"/>
+        </w:rPr>
+        <w:br/>
+      </w:r>
+      <w:r>
+        <w:rPr>
+          <w:lang w:val="en-US"/>
+        </w:rPr>
+        <w:sym w:font="Wingdings" w:char="F0E0"/>
+      </w:r>
+      <w:r>
+        <w:rPr>
+          <w:lang w:val="en-US"/>
+        </w:rPr>
+        <w:t xml:space="preserve"> problem was uppercase dockerhub Username</w:t>
+      </w:r>
+      <w:r>
+        <w:rPr>
+          <w:lang w:val="en-US"/>
+        </w:rPr>
+        <w:br/>
+      </w:r>
+      <w:r>
+        <w:rPr>
+          <w:lang w:val="en-US"/>
+        </w:rPr>
+        <w:sym w:font="Wingdings" w:char="F0E0"/>
+      </w:r>
+      <w:r>
+        <w:rPr>
+          <w:lang w:val="en-US"/>
+        </w:rPr>
+        <w:t xml:space="preserve"> now we need credentials:</w:t>
+      </w:r>
+      <w:r>
+        <w:rPr>
+          <w:lang w:val="en-US"/>
+        </w:rPr>
+        <w:br/>
+      </w:r>
+      <w:r>
+        <w:rPr>
+          <w:noProof/>
+          <w:lang w:eastAsia="de-CH"/>
+        </w:rPr>
+        <w:drawing>
+          <wp:inline distT="0" distB="0" distL="0" distR="0" wp14:anchorId="7BB792E0" wp14:editId="37DB880C">
+            <wp:extent cx="5760720" cy="493395"/>
+            <wp:effectExtent l="0" t="0" r="0" b="1905"/>
+            <wp:docPr id="57" name="Picture 57"/>
+            <wp:cNvGraphicFramePr>
+              <a:graphicFrameLocks xmlns:a="http://schemas.openxmlformats.org/drawingml/2006/main" noChangeAspect="1"/>
+            </wp:cNvGraphicFramePr>
+            <a:graphic xmlns:a="http://schemas.openxmlformats.org/drawingml/2006/main">
+              <a:graphicData uri="http://schemas.openxmlformats.org/drawingml/2006/picture">
+                <pic:pic xmlns:pic="http://schemas.openxmlformats.org/drawingml/2006/picture">
+                  <pic:nvPicPr>
+                    <pic:cNvPr id="1" name=""/>
+                    <pic:cNvPicPr/>
+                  </pic:nvPicPr>
+                  <pic:blipFill>
+                    <a:blip r:embed="rId97"/>
+                    <a:stretch>
+                      <a:fillRect/>
+                    </a:stretch>
+                  </pic:blipFill>
+                  <pic:spPr>
+                    <a:xfrm>
+                      <a:off x="0" y="0"/>
+                      <a:ext cx="5760720" cy="493395"/>
+                    </a:xfrm>
+                    <a:prstGeom prst="rect">
+                      <a:avLst/>
+                    </a:prstGeom>
+                  </pic:spPr>
+                </pic:pic>
+              </a:graphicData>
+            </a:graphic>
+          </wp:inline>
+        </w:drawing>
+      </w:r>
+      <w:r>
+        <w:rPr>
+          <w:lang w:val="en-US"/>
+        </w:rPr>
+        <w:br/>
+      </w:r>
+      <w:r>
+        <w:rPr>
+          <w:lang w:val="en-US"/>
+        </w:rPr>
+        <w:sym w:font="Wingdings" w:char="F0E0"/>
+      </w:r>
+      <w:r>
+        <w:rPr>
+          <w:lang w:val="en-US"/>
+        </w:rPr>
+        <w:t xml:space="preserve"> how do we “Boot2Docker” ?</w:t>
+      </w:r>
+      <w:r>
+        <w:rPr>
+          <w:lang w:val="en-US"/>
+        </w:rPr>
+        <w:br/>
+      </w:r>
+      <w:hyperlink r:id="rId98" w:history="1">
+        <w:r>
+          <w:rPr>
+            <w:rStyle w:val="Hyperlink"/>
+            <w:lang w:val="en-US"/>
+          </w:rPr>
+          <w:t>http://boot2docker.io/</w:t>
+        </w:r>
+      </w:hyperlink>
+      <w:r>
+        <w:rPr>
+          <w:lang w:val="en-US"/>
+        </w:rPr>
+        <w:t xml:space="preserve"> </w:t>
+      </w:r>
+      <w:r>
+        <w:rPr>
+          <w:lang w:val="en-US"/>
+        </w:rPr>
+        <w:sym w:font="Wingdings" w:char="F0E0"/>
+      </w:r>
+      <w:r>
+        <w:rPr>
+          <w:lang w:val="en-US"/>
+        </w:rPr>
+        <w:t xml:space="preserve"> Do I really need a own VM just to do docker push?</w:t>
+      </w:r>
+      <w:r>
+        <w:rPr>
+          <w:lang w:val="en-US"/>
+        </w:rPr>
+        <w:br/>
+        <w:t xml:space="preserve">Hope not… </w:t>
+      </w:r>
+      <w:r>
+        <w:rPr>
+          <w:lang w:val="en-US"/>
+        </w:rPr>
+        <w:br/>
+      </w:r>
+      <w:r>
+        <w:rPr>
+          <w:lang w:val="en-US"/>
+        </w:rPr>
+        <w:t>Solution: use “docker login”</w:t>
+      </w:r>
+      <w:r>
+        <w:rPr>
+          <w:lang w:val="en-US"/>
+        </w:rPr>
+        <w:br/>
+      </w:r>
+      <w:r>
+        <w:rPr>
+          <w:noProof/>
+          <w:lang w:eastAsia="de-CH"/>
+        </w:rPr>
+        <w:drawing>
+          <wp:inline distT="0" distB="0" distL="0" distR="0" wp14:anchorId="51D7815F" wp14:editId="12C39D57">
+            <wp:extent cx="5760720" cy="675640"/>
+            <wp:effectExtent l="0" t="0" r="0" b="0"/>
+            <wp:docPr id="61" name="Picture 61"/>
+            <wp:cNvGraphicFramePr>
+              <a:graphicFrameLocks xmlns:a="http://schemas.openxmlformats.org/drawingml/2006/main" noChangeAspect="1"/>
+            </wp:cNvGraphicFramePr>
+            <a:graphic xmlns:a="http://schemas.openxmlformats.org/drawingml/2006/main">
+              <a:graphicData uri="http://schemas.openxmlformats.org/drawingml/2006/picture">
+                <pic:pic xmlns:pic="http://schemas.openxmlformats.org/drawingml/2006/picture">
+                  <pic:nvPicPr>
+                    <pic:cNvPr id="1" name=""/>
+                    <pic:cNvPicPr/>
+                  </pic:nvPicPr>
+                  <pic:blipFill>
+                    <a:blip r:embed="rId99"/>
+                    <a:stretch>
+                      <a:fillRect/>
+                    </a:stretch>
+                  </pic:blipFill>
+                  <pic:spPr>
+                    <a:xfrm>
+                      <a:off x="0" y="0"/>
+                      <a:ext cx="5760720" cy="675640"/>
+                    </a:xfrm>
+                    <a:prstGeom prst="rect">
+                      <a:avLst/>
+                    </a:prstGeom>
+                  </pic:spPr>
+                </pic:pic>
+              </a:graphicData>
+            </a:graphic>
+          </wp:inline>
+        </w:drawing>
+      </w:r>
+      <w:r>
+        <w:rPr>
+          <w:lang w:val="en-US"/>
+        </w:rPr>
+        <w:br/>
+      </w:r>
+      <w:r>
+        <w:rPr>
+          <w:lang w:val="en-US"/>
+        </w:rPr>
+        <w:br/>
+      </w:r>
+      <w:r>
+        <w:rPr>
+          <w:noProof/>
+          <w:lang w:eastAsia="de-CH"/>
+        </w:rPr>
+        <w:drawing>
+          <wp:inline distT="0" distB="0" distL="0" distR="0" wp14:anchorId="48A24035" wp14:editId="7B20FF3B">
+            <wp:extent cx="5760720" cy="1350645"/>
+            <wp:effectExtent l="0" t="0" r="0" b="1905"/>
+            <wp:docPr id="62" name="Picture 62"/>
+            <wp:cNvGraphicFramePr>
+              <a:graphicFrameLocks xmlns:a="http://schemas.openxmlformats.org/drawingml/2006/main" noChangeAspect="1"/>
+            </wp:cNvGraphicFramePr>
+            <a:graphic xmlns:a="http://schemas.openxmlformats.org/drawingml/2006/main">
+              <a:graphicData uri="http://schemas.openxmlformats.org/drawingml/2006/picture">
+                <pic:pic xmlns:pic="http://schemas.openxmlformats.org/drawingml/2006/picture">
+                  <pic:nvPicPr>
+                    <pic:cNvPr id="1" name=""/>
+                    <pic:cNvPicPr/>
+                  </pic:nvPicPr>
+                  <pic:blipFill>
+                    <a:blip r:embed="rId100"/>
+                    <a:stretch>
+                      <a:fillRect/>
+                    </a:stretch>
+                  </pic:blipFill>
+                  <pic:spPr>
+                    <a:xfrm>
+                      <a:off x="0" y="0"/>
+                      <a:ext cx="5760720" cy="1350645"/>
+                    </a:xfrm>
+                    <a:prstGeom prst="rect">
+                      <a:avLst/>
+                    </a:prstGeom>
+                  </pic:spPr>
+                </pic:pic>
+              </a:graphicData>
+            </a:graphic>
+          </wp:inline>
+        </w:drawing>
+      </w:r>
+      <w:r>
+        <w:rPr>
+          <w:lang w:val="en-US"/>
+        </w:rPr>
+        <w:br/>
+      </w:r>
+      <w:r>
+        <w:rPr>
+          <w:lang w:val="en-US"/>
+        </w:rPr>
+        <w:sym w:font="Wingdings" w:char="F0E0"/>
+      </w:r>
+      <w:r>
+        <w:rPr>
+          <w:lang w:val="en-US"/>
+        </w:rPr>
+        <w:t xml:space="preserve"> OK,</w:t>
+      </w:r>
+      <w:r>
+        <w:rPr>
+          <w:lang w:val="en-US"/>
+        </w:rPr>
+        <w:t xml:space="preserve">  </w:t>
+      </w:r>
+      <w:r>
+        <w:rPr>
+          <w:lang w:val="en-US"/>
+        </w:rPr>
+        <w:t>15</w:t>
+      </w:r>
+      <w:r>
+        <w:rPr>
+          <w:lang w:val="en-US"/>
+        </w:rPr>
+        <w:t>2</w:t>
+      </w:r>
+      <w:r>
+        <w:rPr>
+          <w:lang w:val="en-US"/>
+        </w:rPr>
+        <w:t xml:space="preserve"> MB uploaded</w:t>
+      </w:r>
+      <w:r>
+        <w:rPr>
+          <w:lang w:val="en-US"/>
+        </w:rPr>
+        <w:br/>
+      </w:r>
+      <w:r>
+        <w:rPr>
+          <w:lang w:val="en-US"/>
+        </w:rPr>
+        <w:br/>
+      </w:r>
+    </w:p>
+    <w:p>
+      <w:pPr>
+        <w:rPr>
+          <w:lang w:val="en-US"/>
+        </w:rPr>
+      </w:pPr>
     </w:p>
     <w:p>
       <w:pPr>
@@ -5110,6 +8221,119 @@
 <file path=word/numbering.xml><?xml version="1.0" encoding="utf-8"?>
 <w:numbering xmlns:wpc="http://schemas.microsoft.com/office/word/2010/wordprocessingCanvas" xmlns:mc="http://schemas.openxmlformats.org/markup-compatibility/2006" xmlns:o="urn:schemas-microsoft-com:office:office" xmlns:r="http://schemas.openxmlformats.org/officeDocument/2006/relationships" xmlns:m="http://schemas.openxmlformats.org/officeDocument/2006/math" xmlns:v="urn:schemas-microsoft-com:vml" xmlns:wp14="http://schemas.microsoft.com/office/word/2010/wordprocessingDrawing" xmlns:wp="http://schemas.openxmlformats.org/drawingml/2006/wordprocessingDrawing" xmlns:w10="urn:schemas-microsoft-com:office:word" xmlns:w="http://schemas.openxmlformats.org/wordprocessingml/2006/main" xmlns:w14="http://schemas.microsoft.com/office/word/2010/wordml" xmlns:w15="http://schemas.microsoft.com/office/word/2012/wordml" xmlns:wpg="http://schemas.microsoft.com/office/word/2010/wordprocessingGroup" xmlns:wpi="http://schemas.microsoft.com/office/word/2010/wordprocessingInk" xmlns:wne="http://schemas.microsoft.com/office/word/2006/wordml" xmlns:wps="http://schemas.microsoft.com/office/word/2010/wordprocessingShape" mc:Ignorable="w14 w15 wp14">
   <w:abstractNum w:abstractNumId="0" w15:restartNumberingAfterBreak="0">
+    <w:nsid w:val="03532D4D"/>
+    <w:multiLevelType w:val="hybridMultilevel"/>
+    <w:tmpl w:val="56A8DC56"/>
+    <w:lvl w:ilvl="0" w:tplc="08070001">
+      <w:start w:val="1"/>
+      <w:numFmt w:val="bullet"/>
+      <w:lvlText w:val=""/>
+      <w:lvlJc w:val="left"/>
+      <w:pPr>
+        <w:ind w:left="720" w:hanging="360"/>
+      </w:pPr>
+      <w:rPr>
+        <w:rFonts w:ascii="Symbol" w:hAnsi="Symbol" w:hint="default"/>
+      </w:rPr>
+    </w:lvl>
+    <w:lvl w:ilvl="1" w:tplc="08070003">
+      <w:start w:val="1"/>
+      <w:numFmt w:val="bullet"/>
+      <w:lvlText w:val="o"/>
+      <w:lvlJc w:val="left"/>
+      <w:pPr>
+        <w:ind w:left="1440" w:hanging="360"/>
+      </w:pPr>
+      <w:rPr>
+        <w:rFonts w:ascii="Courier New" w:hAnsi="Courier New" w:cs="Courier New" w:hint="default"/>
+      </w:rPr>
+    </w:lvl>
+    <w:lvl w:ilvl="2" w:tplc="08070005" w:tentative="1">
+      <w:start w:val="1"/>
+      <w:numFmt w:val="bullet"/>
+      <w:lvlText w:val=""/>
+      <w:lvlJc w:val="left"/>
+      <w:pPr>
+        <w:ind w:left="2160" w:hanging="360"/>
+      </w:pPr>
+      <w:rPr>
+        <w:rFonts w:ascii="Wingdings" w:hAnsi="Wingdings" w:hint="default"/>
+      </w:rPr>
+    </w:lvl>
+    <w:lvl w:ilvl="3" w:tplc="08070001" w:tentative="1">
+      <w:start w:val="1"/>
+      <w:numFmt w:val="bullet"/>
+      <w:lvlText w:val=""/>
+      <w:lvlJc w:val="left"/>
+      <w:pPr>
+        <w:ind w:left="2880" w:hanging="360"/>
+      </w:pPr>
+      <w:rPr>
+        <w:rFonts w:ascii="Symbol" w:hAnsi="Symbol" w:hint="default"/>
+      </w:rPr>
+    </w:lvl>
+    <w:lvl w:ilvl="4" w:tplc="08070003" w:tentative="1">
+      <w:start w:val="1"/>
+      <w:numFmt w:val="bullet"/>
+      <w:lvlText w:val="o"/>
+      <w:lvlJc w:val="left"/>
+      <w:pPr>
+        <w:ind w:left="3600" w:hanging="360"/>
+      </w:pPr>
+      <w:rPr>
+        <w:rFonts w:ascii="Courier New" w:hAnsi="Courier New" w:cs="Courier New" w:hint="default"/>
+      </w:rPr>
+    </w:lvl>
+    <w:lvl w:ilvl="5" w:tplc="08070005" w:tentative="1">
+      <w:start w:val="1"/>
+      <w:numFmt w:val="bullet"/>
+      <w:lvlText w:val=""/>
+      <w:lvlJc w:val="left"/>
+      <w:pPr>
+        <w:ind w:left="4320" w:hanging="360"/>
+      </w:pPr>
+      <w:rPr>
+        <w:rFonts w:ascii="Wingdings" w:hAnsi="Wingdings" w:hint="default"/>
+      </w:rPr>
+    </w:lvl>
+    <w:lvl w:ilvl="6" w:tplc="08070001" w:tentative="1">
+      <w:start w:val="1"/>
+      <w:numFmt w:val="bullet"/>
+      <w:lvlText w:val=""/>
+      <w:lvlJc w:val="left"/>
+      <w:pPr>
+        <w:ind w:left="5040" w:hanging="360"/>
+      </w:pPr>
+      <w:rPr>
+        <w:rFonts w:ascii="Symbol" w:hAnsi="Symbol" w:hint="default"/>
+      </w:rPr>
+    </w:lvl>
+    <w:lvl w:ilvl="7" w:tplc="08070003" w:tentative="1">
+      <w:start w:val="1"/>
+      <w:numFmt w:val="bullet"/>
+      <w:lvlText w:val="o"/>
+      <w:lvlJc w:val="left"/>
+      <w:pPr>
+        <w:ind w:left="5760" w:hanging="360"/>
+      </w:pPr>
+      <w:rPr>
+        <w:rFonts w:ascii="Courier New" w:hAnsi="Courier New" w:cs="Courier New" w:hint="default"/>
+      </w:rPr>
+    </w:lvl>
+    <w:lvl w:ilvl="8" w:tplc="08070005" w:tentative="1">
+      <w:start w:val="1"/>
+      <w:numFmt w:val="bullet"/>
+      <w:lvlText w:val=""/>
+      <w:lvlJc w:val="left"/>
+      <w:pPr>
+        <w:ind w:left="6480" w:hanging="360"/>
+      </w:pPr>
+      <w:rPr>
+        <w:rFonts w:ascii="Wingdings" w:hAnsi="Wingdings" w:hint="default"/>
+      </w:rPr>
+    </w:lvl>
+  </w:abstractNum>
+  <w:abstractNum w:abstractNumId="1" w15:restartNumberingAfterBreak="0">
     <w:nsid w:val="1C290CF1"/>
     <w:multiLevelType w:val="multilevel"/>
     <w:tmpl w:val="08070025"/>
@@ -5204,7 +8428,7 @@
       </w:pPr>
     </w:lvl>
   </w:abstractNum>
-  <w:abstractNum w:abstractNumId="1" w15:restartNumberingAfterBreak="0">
+  <w:abstractNum w:abstractNumId="2" w15:restartNumberingAfterBreak="0">
     <w:nsid w:val="29C2404E"/>
     <w:multiLevelType w:val="hybridMultilevel"/>
     <w:tmpl w:val="3DA69D82"/>
@@ -5316,7 +8540,7 @@
       </w:rPr>
     </w:lvl>
   </w:abstractNum>
-  <w:abstractNum w:abstractNumId="2" w15:restartNumberingAfterBreak="0">
+  <w:abstractNum w:abstractNumId="3" w15:restartNumberingAfterBreak="0">
     <w:nsid w:val="30921F20"/>
     <w:multiLevelType w:val="hybridMultilevel"/>
     <w:tmpl w:val="B114F57A"/>
@@ -5429,7 +8653,7 @@
       </w:rPr>
     </w:lvl>
   </w:abstractNum>
-  <w:abstractNum w:abstractNumId="3" w15:restartNumberingAfterBreak="0">
+  <w:abstractNum w:abstractNumId="4" w15:restartNumberingAfterBreak="0">
     <w:nsid w:val="42EA5574"/>
     <w:multiLevelType w:val="multilevel"/>
     <w:tmpl w:val="FED023BC"/>
@@ -5578,7 +8802,7 @@
       </w:rPr>
     </w:lvl>
   </w:abstractNum>
-  <w:abstractNum w:abstractNumId="4" w15:restartNumberingAfterBreak="0">
+  <w:abstractNum w:abstractNumId="5" w15:restartNumberingAfterBreak="0">
     <w:nsid w:val="55AC6B43"/>
     <w:multiLevelType w:val="hybridMultilevel"/>
     <w:tmpl w:val="1FD6B78C"/>
@@ -5690,7 +8914,7 @@
       </w:rPr>
     </w:lvl>
   </w:abstractNum>
-  <w:abstractNum w:abstractNumId="5" w15:restartNumberingAfterBreak="0">
+  <w:abstractNum w:abstractNumId="6" w15:restartNumberingAfterBreak="0">
     <w:nsid w:val="5C4D41E8"/>
     <w:multiLevelType w:val="hybridMultilevel"/>
     <w:tmpl w:val="2B3C1F76"/>
@@ -5802,10 +9026,10 @@
       </w:rPr>
     </w:lvl>
   </w:abstractNum>
-  <w:abstractNum w:abstractNumId="6" w15:restartNumberingAfterBreak="0">
-    <w:nsid w:val="66853991"/>
+  <w:abstractNum w:abstractNumId="7" w15:restartNumberingAfterBreak="0">
+    <w:nsid w:val="637B421D"/>
     <w:multiLevelType w:val="hybridMultilevel"/>
-    <w:tmpl w:val="3E887B76"/>
+    <w:tmpl w:val="89F2837E"/>
     <w:lvl w:ilvl="0" w:tplc="08070001">
       <w:start w:val="1"/>
       <w:numFmt w:val="bullet"/>
@@ -5915,26 +9139,261 @@
       </w:rPr>
     </w:lvl>
   </w:abstractNum>
+  <w:abstractNum w:abstractNumId="8" w15:restartNumberingAfterBreak="0">
+    <w:nsid w:val="66853991"/>
+    <w:multiLevelType w:val="hybridMultilevel"/>
+    <w:tmpl w:val="3E887B76"/>
+    <w:lvl w:ilvl="0" w:tplc="08070001">
+      <w:start w:val="1"/>
+      <w:numFmt w:val="bullet"/>
+      <w:lvlText w:val=""/>
+      <w:lvlJc w:val="left"/>
+      <w:pPr>
+        <w:ind w:left="720" w:hanging="360"/>
+      </w:pPr>
+      <w:rPr>
+        <w:rFonts w:ascii="Symbol" w:hAnsi="Symbol" w:hint="default"/>
+      </w:rPr>
+    </w:lvl>
+    <w:lvl w:ilvl="1" w:tplc="08070003" w:tentative="1">
+      <w:start w:val="1"/>
+      <w:numFmt w:val="bullet"/>
+      <w:lvlText w:val="o"/>
+      <w:lvlJc w:val="left"/>
+      <w:pPr>
+        <w:ind w:left="1440" w:hanging="360"/>
+      </w:pPr>
+      <w:rPr>
+        <w:rFonts w:ascii="Courier New" w:hAnsi="Courier New" w:cs="Courier New" w:hint="default"/>
+      </w:rPr>
+    </w:lvl>
+    <w:lvl w:ilvl="2" w:tplc="08070005" w:tentative="1">
+      <w:start w:val="1"/>
+      <w:numFmt w:val="bullet"/>
+      <w:lvlText w:val=""/>
+      <w:lvlJc w:val="left"/>
+      <w:pPr>
+        <w:ind w:left="2160" w:hanging="360"/>
+      </w:pPr>
+      <w:rPr>
+        <w:rFonts w:ascii="Wingdings" w:hAnsi="Wingdings" w:hint="default"/>
+      </w:rPr>
+    </w:lvl>
+    <w:lvl w:ilvl="3" w:tplc="08070001" w:tentative="1">
+      <w:start w:val="1"/>
+      <w:numFmt w:val="bullet"/>
+      <w:lvlText w:val=""/>
+      <w:lvlJc w:val="left"/>
+      <w:pPr>
+        <w:ind w:left="2880" w:hanging="360"/>
+      </w:pPr>
+      <w:rPr>
+        <w:rFonts w:ascii="Symbol" w:hAnsi="Symbol" w:hint="default"/>
+      </w:rPr>
+    </w:lvl>
+    <w:lvl w:ilvl="4" w:tplc="08070003" w:tentative="1">
+      <w:start w:val="1"/>
+      <w:numFmt w:val="bullet"/>
+      <w:lvlText w:val="o"/>
+      <w:lvlJc w:val="left"/>
+      <w:pPr>
+        <w:ind w:left="3600" w:hanging="360"/>
+      </w:pPr>
+      <w:rPr>
+        <w:rFonts w:ascii="Courier New" w:hAnsi="Courier New" w:cs="Courier New" w:hint="default"/>
+      </w:rPr>
+    </w:lvl>
+    <w:lvl w:ilvl="5" w:tplc="08070005" w:tentative="1">
+      <w:start w:val="1"/>
+      <w:numFmt w:val="bullet"/>
+      <w:lvlText w:val=""/>
+      <w:lvlJc w:val="left"/>
+      <w:pPr>
+        <w:ind w:left="4320" w:hanging="360"/>
+      </w:pPr>
+      <w:rPr>
+        <w:rFonts w:ascii="Wingdings" w:hAnsi="Wingdings" w:hint="default"/>
+      </w:rPr>
+    </w:lvl>
+    <w:lvl w:ilvl="6" w:tplc="08070001" w:tentative="1">
+      <w:start w:val="1"/>
+      <w:numFmt w:val="bullet"/>
+      <w:lvlText w:val=""/>
+      <w:lvlJc w:val="left"/>
+      <w:pPr>
+        <w:ind w:left="5040" w:hanging="360"/>
+      </w:pPr>
+      <w:rPr>
+        <w:rFonts w:ascii="Symbol" w:hAnsi="Symbol" w:hint="default"/>
+      </w:rPr>
+    </w:lvl>
+    <w:lvl w:ilvl="7" w:tplc="08070003" w:tentative="1">
+      <w:start w:val="1"/>
+      <w:numFmt w:val="bullet"/>
+      <w:lvlText w:val="o"/>
+      <w:lvlJc w:val="left"/>
+      <w:pPr>
+        <w:ind w:left="5760" w:hanging="360"/>
+      </w:pPr>
+      <w:rPr>
+        <w:rFonts w:ascii="Courier New" w:hAnsi="Courier New" w:cs="Courier New" w:hint="default"/>
+      </w:rPr>
+    </w:lvl>
+    <w:lvl w:ilvl="8" w:tplc="08070005" w:tentative="1">
+      <w:start w:val="1"/>
+      <w:numFmt w:val="bullet"/>
+      <w:lvlText w:val=""/>
+      <w:lvlJc w:val="left"/>
+      <w:pPr>
+        <w:ind w:left="6480" w:hanging="360"/>
+      </w:pPr>
+      <w:rPr>
+        <w:rFonts w:ascii="Wingdings" w:hAnsi="Wingdings" w:hint="default"/>
+      </w:rPr>
+    </w:lvl>
+  </w:abstractNum>
+  <w:abstractNum w:abstractNumId="9" w15:restartNumberingAfterBreak="0">
+    <w:nsid w:val="7F9432A9"/>
+    <w:multiLevelType w:val="hybridMultilevel"/>
+    <w:tmpl w:val="5F92B9BE"/>
+    <w:lvl w:ilvl="0" w:tplc="08070001">
+      <w:start w:val="1"/>
+      <w:numFmt w:val="bullet"/>
+      <w:lvlText w:val=""/>
+      <w:lvlJc w:val="left"/>
+      <w:pPr>
+        <w:ind w:left="720" w:hanging="360"/>
+      </w:pPr>
+      <w:rPr>
+        <w:rFonts w:ascii="Symbol" w:hAnsi="Symbol" w:hint="default"/>
+      </w:rPr>
+    </w:lvl>
+    <w:lvl w:ilvl="1" w:tplc="08070003" w:tentative="1">
+      <w:start w:val="1"/>
+      <w:numFmt w:val="bullet"/>
+      <w:lvlText w:val="o"/>
+      <w:lvlJc w:val="left"/>
+      <w:pPr>
+        <w:ind w:left="1440" w:hanging="360"/>
+      </w:pPr>
+      <w:rPr>
+        <w:rFonts w:ascii="Courier New" w:hAnsi="Courier New" w:cs="Courier New" w:hint="default"/>
+      </w:rPr>
+    </w:lvl>
+    <w:lvl w:ilvl="2" w:tplc="08070005" w:tentative="1">
+      <w:start w:val="1"/>
+      <w:numFmt w:val="bullet"/>
+      <w:lvlText w:val=""/>
+      <w:lvlJc w:val="left"/>
+      <w:pPr>
+        <w:ind w:left="2160" w:hanging="360"/>
+      </w:pPr>
+      <w:rPr>
+        <w:rFonts w:ascii="Wingdings" w:hAnsi="Wingdings" w:hint="default"/>
+      </w:rPr>
+    </w:lvl>
+    <w:lvl w:ilvl="3" w:tplc="08070001" w:tentative="1">
+      <w:start w:val="1"/>
+      <w:numFmt w:val="bullet"/>
+      <w:lvlText w:val=""/>
+      <w:lvlJc w:val="left"/>
+      <w:pPr>
+        <w:ind w:left="2880" w:hanging="360"/>
+      </w:pPr>
+      <w:rPr>
+        <w:rFonts w:ascii="Symbol" w:hAnsi="Symbol" w:hint="default"/>
+      </w:rPr>
+    </w:lvl>
+    <w:lvl w:ilvl="4" w:tplc="08070003" w:tentative="1">
+      <w:start w:val="1"/>
+      <w:numFmt w:val="bullet"/>
+      <w:lvlText w:val="o"/>
+      <w:lvlJc w:val="left"/>
+      <w:pPr>
+        <w:ind w:left="3600" w:hanging="360"/>
+      </w:pPr>
+      <w:rPr>
+        <w:rFonts w:ascii="Courier New" w:hAnsi="Courier New" w:cs="Courier New" w:hint="default"/>
+      </w:rPr>
+    </w:lvl>
+    <w:lvl w:ilvl="5" w:tplc="08070005" w:tentative="1">
+      <w:start w:val="1"/>
+      <w:numFmt w:val="bullet"/>
+      <w:lvlText w:val=""/>
+      <w:lvlJc w:val="left"/>
+      <w:pPr>
+        <w:ind w:left="4320" w:hanging="360"/>
+      </w:pPr>
+      <w:rPr>
+        <w:rFonts w:ascii="Wingdings" w:hAnsi="Wingdings" w:hint="default"/>
+      </w:rPr>
+    </w:lvl>
+    <w:lvl w:ilvl="6" w:tplc="08070001" w:tentative="1">
+      <w:start w:val="1"/>
+      <w:numFmt w:val="bullet"/>
+      <w:lvlText w:val=""/>
+      <w:lvlJc w:val="left"/>
+      <w:pPr>
+        <w:ind w:left="5040" w:hanging="360"/>
+      </w:pPr>
+      <w:rPr>
+        <w:rFonts w:ascii="Symbol" w:hAnsi="Symbol" w:hint="default"/>
+      </w:rPr>
+    </w:lvl>
+    <w:lvl w:ilvl="7" w:tplc="08070003" w:tentative="1">
+      <w:start w:val="1"/>
+      <w:numFmt w:val="bullet"/>
+      <w:lvlText w:val="o"/>
+      <w:lvlJc w:val="left"/>
+      <w:pPr>
+        <w:ind w:left="5760" w:hanging="360"/>
+      </w:pPr>
+      <w:rPr>
+        <w:rFonts w:ascii="Courier New" w:hAnsi="Courier New" w:cs="Courier New" w:hint="default"/>
+      </w:rPr>
+    </w:lvl>
+    <w:lvl w:ilvl="8" w:tplc="08070005" w:tentative="1">
+      <w:start w:val="1"/>
+      <w:numFmt w:val="bullet"/>
+      <w:lvlText w:val=""/>
+      <w:lvlJc w:val="left"/>
+      <w:pPr>
+        <w:ind w:left="6480" w:hanging="360"/>
+      </w:pPr>
+      <w:rPr>
+        <w:rFonts w:ascii="Wingdings" w:hAnsi="Wingdings" w:hint="default"/>
+      </w:rPr>
+    </w:lvl>
+  </w:abstractNum>
   <w:num w:numId="1">
+    <w:abstractNumId w:val="3"/>
+  </w:num>
+  <w:num w:numId="2">
+    <w:abstractNumId w:val="8"/>
+  </w:num>
+  <w:num w:numId="3">
+    <w:abstractNumId w:val="1"/>
+  </w:num>
+  <w:num w:numId="4">
+    <w:abstractNumId w:val="4"/>
+  </w:num>
+  <w:num w:numId="5">
+    <w:abstractNumId w:val="6"/>
+  </w:num>
+  <w:num w:numId="6">
+    <w:abstractNumId w:val="5"/>
+  </w:num>
+  <w:num w:numId="7">
     <w:abstractNumId w:val="2"/>
   </w:num>
-  <w:num w:numId="2">
-    <w:abstractNumId w:val="6"/>
+  <w:num w:numId="8">
+    <w:abstractNumId w:val="7"/>
   </w:num>
-  <w:num w:numId="3">
+  <w:num w:numId="9">
     <w:abstractNumId w:val="0"/>
   </w:num>
-  <w:num w:numId="4">
-    <w:abstractNumId w:val="3"/>
-  </w:num>
-  <w:num w:numId="5">
-    <w:abstractNumId w:val="5"/>
-  </w:num>
-  <w:num w:numId="6">
-    <w:abstractNumId w:val="4"/>
-  </w:num>
-  <w:num w:numId="7">
-    <w:abstractNumId w:val="1"/>
+  <w:num w:numId="10">
+    <w:abstractNumId w:val="9"/>
   </w:num>
 </w:numbering>
 </file>
@@ -6415,7 +9874,6 @@
     <w:next w:val="Normal"/>
     <w:link w:val="Heading4Char"/>
     <w:uiPriority w:val="9"/>
-    <w:semiHidden/>
     <w:unhideWhenUsed/>
     <w:qFormat/>
     <w:rsid w:val="00CE4918"/>
@@ -6651,7 +10109,6 @@
     <w:basedOn w:val="DefaultParagraphFont"/>
     <w:link w:val="Heading4"/>
     <w:uiPriority w:val="9"/>
-    <w:semiHidden/>
     <w:rsid w:val="00CE4918"/>
     <w:rPr>
       <w:rFonts w:asciiTheme="majorHAnsi" w:eastAsiaTheme="majorEastAsia" w:hAnsiTheme="majorHAnsi" w:cstheme="majorBidi"/>
@@ -7030,7 +10487,7 @@
 </file>
 
 <file path=customXml/itemProps1.xml><?xml version="1.0" encoding="utf-8"?>
-<ds:datastoreItem xmlns:ds="http://schemas.openxmlformats.org/officeDocument/2006/customXml" ds:itemID="{0B06C0F5-324F-467C-9598-F854C51B3EF2}">
+<ds:datastoreItem xmlns:ds="http://schemas.openxmlformats.org/officeDocument/2006/customXml" ds:itemID="{2FF7CA05-1D58-478D-AB06-5B095CC8B66A}">
   <ds:schemaRefs>
     <ds:schemaRef ds:uri="http://schemas.openxmlformats.org/officeDocument/2006/bibliography"/>
   </ds:schemaRefs>

</xml_diff>